<commit_message>
Thiet bi nha bep
</commit_message>
<xml_diff>
--- a/Documents/Tubep/[Nhóm 2]_TestPlan_Tủ bếp.docx
+++ b/Documents/Tubep/[Nhóm 2]_TestPlan_Tủ bếp.docx
@@ -1,6 +1,6 @@
 
 <file path=word/document.xml><?xml version="1.0" encoding="utf-8"?>
-<w:document xmlns:wpc="http://schemas.microsoft.com/office/word/2010/wordprocessingCanvas" xmlns:cx="http://schemas.microsoft.com/office/drawing/2014/chartex" xmlns:cx1="http://schemas.microsoft.com/office/drawing/2015/9/8/chartex" xmlns:cx2="http://schemas.microsoft.com/office/drawing/2015/10/21/chartex" xmlns:cx3="http://schemas.microsoft.com/office/drawing/2016/5/9/chartex" xmlns:cx4="http://schemas.microsoft.com/office/drawing/2016/5/10/chartex" xmlns:cx5="http://schemas.microsoft.com/office/drawing/2016/5/11/chartex" xmlns:cx6="http://schemas.microsoft.com/office/drawing/2016/5/12/chartex" xmlns:cx7="http://schemas.microsoft.com/office/drawing/2016/5/13/chartex" xmlns:cx8="http://schemas.microsoft.com/office/drawing/2016/5/14/chartex" xmlns:mc="http://schemas.openxmlformats.org/markup-compatibility/2006" xmlns:aink="http://schemas.microsoft.com/office/drawing/2016/ink" xmlns:am3d="http://schemas.microsoft.com/office/drawing/2017/model3d" xmlns:o="urn:schemas-microsoft-com:office:office" xmlns:oel="http://schemas.microsoft.com/office/2019/extlst" xmlns:r="http://schemas.openxmlformats.org/officeDocument/2006/relationships" xmlns:m="http://schemas.openxmlformats.org/officeDocument/2006/math" xmlns:v="urn:schemas-microsoft-com:vml" xmlns:wp14="http://schemas.microsoft.com/office/word/2010/wordprocessingDrawing" xmlns:wp="http://schemas.openxmlformats.org/drawingml/2006/wordprocessingDrawing" xmlns:w10="urn:schemas-microsoft-com:office:word" xmlns:w="http://schemas.openxmlformats.org/wordprocessingml/2006/main" xmlns:w14="http://schemas.microsoft.com/office/word/2010/wordml" xmlns:w15="http://schemas.microsoft.com/office/word/2012/wordml" xmlns:w16cex="http://schemas.microsoft.com/office/word/2018/wordml/cex" xmlns:w16cid="http://schemas.microsoft.com/office/word/2016/wordml/cid" xmlns:w16="http://schemas.microsoft.com/office/word/2018/wordml" xmlns:w16du="http://schemas.microsoft.com/office/word/2023/wordml/word16du" xmlns:w16sdtdh="http://schemas.microsoft.com/office/word/2020/wordml/sdtdatahash" xmlns:w16se="http://schemas.microsoft.com/office/word/2015/wordml/symex" xmlns:wpg="http://schemas.microsoft.com/office/word/2010/wordprocessingGroup" xmlns:wpi="http://schemas.microsoft.com/office/word/2010/wordprocessingInk" xmlns:wne="http://schemas.microsoft.com/office/word/2006/wordml" xmlns:wps="http://schemas.microsoft.com/office/word/2010/wordprocessingShape" mc:Ignorable="w14 w15 w16se w16cid w16 w16cex w16sdtdh w16du wp14">
+<w:document xmlns:wpc="http://schemas.microsoft.com/office/word/2010/wordprocessingCanvas" xmlns:cx="http://schemas.microsoft.com/office/drawing/2014/chartex" xmlns:cx1="http://schemas.microsoft.com/office/drawing/2015/9/8/chartex" xmlns:cx2="http://schemas.microsoft.com/office/drawing/2015/10/21/chartex" xmlns:cx3="http://schemas.microsoft.com/office/drawing/2016/5/9/chartex" xmlns:cx4="http://schemas.microsoft.com/office/drawing/2016/5/10/chartex" xmlns:cx5="http://schemas.microsoft.com/office/drawing/2016/5/11/chartex" xmlns:cx6="http://schemas.microsoft.com/office/drawing/2016/5/12/chartex" xmlns:cx7="http://schemas.microsoft.com/office/drawing/2016/5/13/chartex" xmlns:cx8="http://schemas.microsoft.com/office/drawing/2016/5/14/chartex" xmlns:mc="http://schemas.openxmlformats.org/markup-compatibility/2006" xmlns:aink="http://schemas.microsoft.com/office/drawing/2016/ink" xmlns:am3d="http://schemas.microsoft.com/office/drawing/2017/model3d" xmlns:o="urn:schemas-microsoft-com:office:office" xmlns:oel="http://schemas.microsoft.com/office/2019/extlst" xmlns:r="http://schemas.openxmlformats.org/officeDocument/2006/relationships" xmlns:m="http://schemas.openxmlformats.org/officeDocument/2006/math" xmlns:v="urn:schemas-microsoft-com:vml" xmlns:wp14="http://schemas.microsoft.com/office/word/2010/wordprocessingDrawing" xmlns:wp="http://schemas.openxmlformats.org/drawingml/2006/wordprocessingDrawing" xmlns:w10="urn:schemas-microsoft-com:office:word" xmlns:w="http://schemas.openxmlformats.org/wordprocessingml/2006/main" xmlns:w14="http://schemas.microsoft.com/office/word/2010/wordml" xmlns:w15="http://schemas.microsoft.com/office/word/2012/wordml" xmlns:w16cex="http://schemas.microsoft.com/office/word/2018/wordml/cex" xmlns:w16cid="http://schemas.microsoft.com/office/word/2016/wordml/cid" xmlns:w16="http://schemas.microsoft.com/office/word/2018/wordml" xmlns:w16sdtdh="http://schemas.microsoft.com/office/word/2020/wordml/sdtdatahash" xmlns:w16se="http://schemas.microsoft.com/office/word/2015/wordml/symex" xmlns:wpg="http://schemas.microsoft.com/office/word/2010/wordprocessingGroup" xmlns:wpi="http://schemas.microsoft.com/office/word/2010/wordprocessingInk" xmlns:wne="http://schemas.microsoft.com/office/word/2006/wordml" xmlns:wps="http://schemas.microsoft.com/office/word/2010/wordprocessingShape" mc:Ignorable="w14 w15 w16se w16cid w16 w16cex w16sdtdh wp14">
   <w:body>
     <w:p>
       <w:pPr>
@@ -166,8 +166,19 @@
           <w:sz w:val="26"/>
           <w:szCs w:val="26"/>
         </w:rPr>
-        <w:t xml:space="preserve"> Kaopiz</w:t>
-      </w:r>
+        <w:t xml:space="preserve"> </w:t>
+      </w:r>
+      <w:proofErr w:type="spellStart"/>
+      <w:r>
+        <w:rPr>
+          <w:b/>
+          <w:color w:val="00B0F0"/>
+          <w:sz w:val="26"/>
+          <w:szCs w:val="26"/>
+        </w:rPr>
+        <w:t>Kaopiz</w:t>
+      </w:r>
+      <w:proofErr w:type="spellEnd"/>
       <w:r>
         <w:rPr>
           <w:b/>
@@ -271,7 +282,7 @@
               </wp:anchor>
             </w:drawing>
           </mc:Choice>
-          <mc:Fallback>
+          <mc:Fallback xmlns:w16du="http://schemas.microsoft.com/office/word/2023/wordml/word16du">
             <w:pict>
               <v:line w14:anchorId="04342258" id="Line 5" o:spid="_x0000_s1026" style="position:absolute;flip:x;z-index:251659264;visibility:visible;mso-wrap-style:square;mso-width-percent:0;mso-height-percent:0;mso-wrap-distance-left:9pt;mso-wrap-distance-top:.mm;mso-wrap-distance-right:9pt;mso-wrap-distance-bottom:.mm;mso-position-horizontal:absolute;mso-position-horizontal-relative:text;mso-position-vertical:absolute;mso-position-vertical-relative:text;mso-width-percent:0;mso-height-percent:0;mso-width-relative:page;mso-height-relative:page" from="153pt,3.75pt" to="495pt,3.75pt" o:gfxdata="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" strokecolor="#fc0" strokeweight="3pt"/>
             </w:pict>
@@ -454,13 +465,23 @@
         </w:rPr>
         <w:t xml:space="preserve">Created by: </w:t>
       </w:r>
+      <w:proofErr w:type="spellStart"/>
       <w:r>
         <w:rPr>
           <w:b/>
           <w:sz w:val="26"/>
           <w:szCs w:val="26"/>
         </w:rPr>
-        <w:t>Hoan Tran</w:t>
+        <w:t>Hoan</w:t>
+      </w:r>
+      <w:proofErr w:type="spellEnd"/>
+      <w:r>
+        <w:rPr>
+          <w:b/>
+          <w:sz w:val="26"/>
+          <w:szCs w:val="26"/>
+        </w:rPr>
+        <w:t xml:space="preserve"> Tran</w:t>
       </w:r>
     </w:p>
     <w:p>
@@ -576,6 +597,7 @@
         </w:rPr>
         <w:t>December, 01</w:t>
       </w:r>
+      <w:proofErr w:type="gramStart"/>
       <w:r>
         <w:rPr>
           <w:b/>
@@ -600,7 +622,17 @@
           <w:szCs w:val="26"/>
           <w:lang w:val="vi-VN"/>
         </w:rPr>
-        <w:t>, 2022</w:t>
+        <w:t>,</w:t>
+      </w:r>
+      <w:proofErr w:type="gramEnd"/>
+      <w:r>
+        <w:rPr>
+          <w:b/>
+          <w:sz w:val="26"/>
+          <w:szCs w:val="26"/>
+          <w:lang w:val="vi-VN"/>
+        </w:rPr>
+        <w:t xml:space="preserve"> 2022</w:t>
       </w:r>
     </w:p>
     <w:p>
@@ -3119,8 +3151,18 @@
           <w:sz w:val="26"/>
           <w:szCs w:val="26"/>
         </w:rPr>
-        <w:t>, enviroment</w:t>
-      </w:r>
+        <w:t xml:space="preserve">, </w:t>
+      </w:r>
+      <w:proofErr w:type="spellStart"/>
+      <w:r>
+        <w:rPr>
+          <w:rFonts w:ascii="Times New Roman" w:hAnsi="Times New Roman" w:cs="Times New Roman"/>
+          <w:sz w:val="26"/>
+          <w:szCs w:val="26"/>
+        </w:rPr>
+        <w:t>enviroment</w:t>
+      </w:r>
+      <w:proofErr w:type="spellEnd"/>
       <w:r>
         <w:rPr>
           <w:rFonts w:ascii="Times New Roman" w:hAnsi="Times New Roman" w:cs="Times New Roman"/>
@@ -3623,6 +3665,7 @@
                 <w:szCs w:val="26"/>
               </w:rPr>
             </w:pPr>
+            <w:proofErr w:type="spellStart"/>
             <w:r>
               <w:rPr>
                 <w:color w:val="000000" w:themeColor="text1"/>
@@ -3631,6 +3674,7 @@
               </w:rPr>
               <w:t>UserStory</w:t>
             </w:r>
+            <w:proofErr w:type="spellEnd"/>
             <w:r>
               <w:rPr>
                 <w:color w:val="000000" w:themeColor="text1"/>
@@ -3716,13 +3760,79 @@
                 <w:szCs w:val="26"/>
               </w:rPr>
             </w:pPr>
-            <w:r>
-              <w:rPr>
-                <w:sz w:val="26"/>
-                <w:szCs w:val="26"/>
-              </w:rPr>
-              <w:t>Tủ bếp – Lọc theo Danh Mục</w:t>
-            </w:r>
+            <w:proofErr w:type="spellStart"/>
+            <w:r>
+              <w:rPr>
+                <w:sz w:val="26"/>
+                <w:szCs w:val="26"/>
+              </w:rPr>
+              <w:t>Tủ</w:t>
+            </w:r>
+            <w:proofErr w:type="spellEnd"/>
+            <w:r>
+              <w:rPr>
+                <w:sz w:val="26"/>
+                <w:szCs w:val="26"/>
+              </w:rPr>
+              <w:t xml:space="preserve"> </w:t>
+            </w:r>
+            <w:proofErr w:type="spellStart"/>
+            <w:r>
+              <w:rPr>
+                <w:sz w:val="26"/>
+                <w:szCs w:val="26"/>
+              </w:rPr>
+              <w:t>bếp</w:t>
+            </w:r>
+            <w:proofErr w:type="spellEnd"/>
+            <w:r>
+              <w:rPr>
+                <w:sz w:val="26"/>
+                <w:szCs w:val="26"/>
+              </w:rPr>
+              <w:t xml:space="preserve"> – </w:t>
+            </w:r>
+            <w:proofErr w:type="spellStart"/>
+            <w:r>
+              <w:rPr>
+                <w:sz w:val="26"/>
+                <w:szCs w:val="26"/>
+              </w:rPr>
+              <w:t>Lọc</w:t>
+            </w:r>
+            <w:proofErr w:type="spellEnd"/>
+            <w:r>
+              <w:rPr>
+                <w:sz w:val="26"/>
+                <w:szCs w:val="26"/>
+              </w:rPr>
+              <w:t xml:space="preserve"> </w:t>
+            </w:r>
+            <w:proofErr w:type="spellStart"/>
+            <w:r>
+              <w:rPr>
+                <w:sz w:val="26"/>
+                <w:szCs w:val="26"/>
+              </w:rPr>
+              <w:t>theo</w:t>
+            </w:r>
+            <w:proofErr w:type="spellEnd"/>
+            <w:r>
+              <w:rPr>
+                <w:sz w:val="26"/>
+                <w:szCs w:val="26"/>
+              </w:rPr>
+              <w:t xml:space="preserve"> Danh </w:t>
+            </w:r>
+            <w:proofErr w:type="spellStart"/>
+            <w:r>
+              <w:rPr>
+                <w:sz w:val="26"/>
+                <w:szCs w:val="26"/>
+              </w:rPr>
+              <w:t>Mục</w:t>
+            </w:r>
+            <w:proofErr w:type="spellEnd"/>
           </w:p>
         </w:tc>
         <w:tc>
@@ -3798,27 +3908,95 @@
                 <w:szCs w:val="26"/>
               </w:rPr>
             </w:pPr>
-            <w:r>
-              <w:rPr>
-                <w:sz w:val="26"/>
-                <w:szCs w:val="26"/>
-              </w:rPr>
-              <w:t xml:space="preserve">Tủ bếp - </w:t>
-            </w:r>
-            <w:r>
-              <w:rPr>
-                <w:sz w:val="26"/>
-                <w:szCs w:val="26"/>
-              </w:rPr>
-              <w:t xml:space="preserve">Lọc theo </w:t>
-            </w:r>
-            <w:r>
-              <w:rPr>
-                <w:sz w:val="26"/>
-                <w:szCs w:val="26"/>
-              </w:rPr>
-              <w:t>Mức Giá</w:t>
-            </w:r>
+            <w:proofErr w:type="spellStart"/>
+            <w:r>
+              <w:rPr>
+                <w:sz w:val="26"/>
+                <w:szCs w:val="26"/>
+              </w:rPr>
+              <w:t>Tủ</w:t>
+            </w:r>
+            <w:proofErr w:type="spellEnd"/>
+            <w:r>
+              <w:rPr>
+                <w:sz w:val="26"/>
+                <w:szCs w:val="26"/>
+              </w:rPr>
+              <w:t xml:space="preserve"> </w:t>
+            </w:r>
+            <w:proofErr w:type="spellStart"/>
+            <w:r>
+              <w:rPr>
+                <w:sz w:val="26"/>
+                <w:szCs w:val="26"/>
+              </w:rPr>
+              <w:t>bếp</w:t>
+            </w:r>
+            <w:proofErr w:type="spellEnd"/>
+            <w:r>
+              <w:rPr>
+                <w:sz w:val="26"/>
+                <w:szCs w:val="26"/>
+              </w:rPr>
+              <w:t xml:space="preserve"> - </w:t>
+            </w:r>
+            <w:proofErr w:type="spellStart"/>
+            <w:r>
+              <w:rPr>
+                <w:sz w:val="26"/>
+                <w:szCs w:val="26"/>
+              </w:rPr>
+              <w:t>Lọc</w:t>
+            </w:r>
+            <w:proofErr w:type="spellEnd"/>
+            <w:r>
+              <w:rPr>
+                <w:sz w:val="26"/>
+                <w:szCs w:val="26"/>
+              </w:rPr>
+              <w:t xml:space="preserve"> </w:t>
+            </w:r>
+            <w:proofErr w:type="spellStart"/>
+            <w:r>
+              <w:rPr>
+                <w:sz w:val="26"/>
+                <w:szCs w:val="26"/>
+              </w:rPr>
+              <w:t>theo</w:t>
+            </w:r>
+            <w:proofErr w:type="spellEnd"/>
+            <w:r>
+              <w:rPr>
+                <w:sz w:val="26"/>
+                <w:szCs w:val="26"/>
+              </w:rPr>
+              <w:t xml:space="preserve"> </w:t>
+            </w:r>
+            <w:proofErr w:type="spellStart"/>
+            <w:r>
+              <w:rPr>
+                <w:sz w:val="26"/>
+                <w:szCs w:val="26"/>
+              </w:rPr>
+              <w:t>Mức</w:t>
+            </w:r>
+            <w:proofErr w:type="spellEnd"/>
+            <w:r>
+              <w:rPr>
+                <w:sz w:val="26"/>
+                <w:szCs w:val="26"/>
+              </w:rPr>
+              <w:t xml:space="preserve"> </w:t>
+            </w:r>
+            <w:proofErr w:type="spellStart"/>
+            <w:r>
+              <w:rPr>
+                <w:sz w:val="26"/>
+                <w:szCs w:val="26"/>
+              </w:rPr>
+              <w:t>Giá</w:t>
+            </w:r>
+            <w:proofErr w:type="spellEnd"/>
           </w:p>
         </w:tc>
         <w:tc>
@@ -3894,27 +4072,95 @@
                 <w:szCs w:val="26"/>
               </w:rPr>
             </w:pPr>
-            <w:r>
-              <w:rPr>
-                <w:sz w:val="26"/>
-                <w:szCs w:val="26"/>
-              </w:rPr>
-              <w:t xml:space="preserve">Tủ bếp - </w:t>
-            </w:r>
-            <w:r>
-              <w:rPr>
-                <w:sz w:val="26"/>
-                <w:szCs w:val="26"/>
-              </w:rPr>
-              <w:t xml:space="preserve">Lọc theo </w:t>
-            </w:r>
-            <w:r>
-              <w:rPr>
-                <w:sz w:val="26"/>
-                <w:szCs w:val="26"/>
-              </w:rPr>
-              <w:t>Chất Liệu</w:t>
-            </w:r>
+            <w:proofErr w:type="spellStart"/>
+            <w:r>
+              <w:rPr>
+                <w:sz w:val="26"/>
+                <w:szCs w:val="26"/>
+              </w:rPr>
+              <w:t>Tủ</w:t>
+            </w:r>
+            <w:proofErr w:type="spellEnd"/>
+            <w:r>
+              <w:rPr>
+                <w:sz w:val="26"/>
+                <w:szCs w:val="26"/>
+              </w:rPr>
+              <w:t xml:space="preserve"> </w:t>
+            </w:r>
+            <w:proofErr w:type="spellStart"/>
+            <w:r>
+              <w:rPr>
+                <w:sz w:val="26"/>
+                <w:szCs w:val="26"/>
+              </w:rPr>
+              <w:t>bếp</w:t>
+            </w:r>
+            <w:proofErr w:type="spellEnd"/>
+            <w:r>
+              <w:rPr>
+                <w:sz w:val="26"/>
+                <w:szCs w:val="26"/>
+              </w:rPr>
+              <w:t xml:space="preserve"> - </w:t>
+            </w:r>
+            <w:proofErr w:type="spellStart"/>
+            <w:r>
+              <w:rPr>
+                <w:sz w:val="26"/>
+                <w:szCs w:val="26"/>
+              </w:rPr>
+              <w:t>Lọc</w:t>
+            </w:r>
+            <w:proofErr w:type="spellEnd"/>
+            <w:r>
+              <w:rPr>
+                <w:sz w:val="26"/>
+                <w:szCs w:val="26"/>
+              </w:rPr>
+              <w:t xml:space="preserve"> </w:t>
+            </w:r>
+            <w:proofErr w:type="spellStart"/>
+            <w:r>
+              <w:rPr>
+                <w:sz w:val="26"/>
+                <w:szCs w:val="26"/>
+              </w:rPr>
+              <w:t>theo</w:t>
+            </w:r>
+            <w:proofErr w:type="spellEnd"/>
+            <w:r>
+              <w:rPr>
+                <w:sz w:val="26"/>
+                <w:szCs w:val="26"/>
+              </w:rPr>
+              <w:t xml:space="preserve"> </w:t>
+            </w:r>
+            <w:proofErr w:type="spellStart"/>
+            <w:r>
+              <w:rPr>
+                <w:sz w:val="26"/>
+                <w:szCs w:val="26"/>
+              </w:rPr>
+              <w:t>Chất</w:t>
+            </w:r>
+            <w:proofErr w:type="spellEnd"/>
+            <w:r>
+              <w:rPr>
+                <w:sz w:val="26"/>
+                <w:szCs w:val="26"/>
+              </w:rPr>
+              <w:t xml:space="preserve"> </w:t>
+            </w:r>
+            <w:proofErr w:type="spellStart"/>
+            <w:r>
+              <w:rPr>
+                <w:sz w:val="26"/>
+                <w:szCs w:val="26"/>
+              </w:rPr>
+              <w:t>Liệu</w:t>
+            </w:r>
+            <w:proofErr w:type="spellEnd"/>
           </w:p>
         </w:tc>
         <w:tc>
@@ -3990,27 +4236,104 @@
                 <w:szCs w:val="26"/>
               </w:rPr>
             </w:pPr>
-            <w:r>
-              <w:rPr>
-                <w:sz w:val="26"/>
-                <w:szCs w:val="26"/>
-              </w:rPr>
-              <w:t xml:space="preserve">Tủ bếp -  </w:t>
-            </w:r>
-            <w:r>
-              <w:rPr>
-                <w:sz w:val="26"/>
-                <w:szCs w:val="26"/>
-              </w:rPr>
-              <w:t xml:space="preserve">Lọc theo </w:t>
-            </w:r>
-            <w:r>
-              <w:rPr>
-                <w:sz w:val="26"/>
-                <w:szCs w:val="26"/>
-              </w:rPr>
-              <w:t>Kích Thước</w:t>
-            </w:r>
+            <w:proofErr w:type="spellStart"/>
+            <w:r>
+              <w:rPr>
+                <w:sz w:val="26"/>
+                <w:szCs w:val="26"/>
+              </w:rPr>
+              <w:t>Tủ</w:t>
+            </w:r>
+            <w:proofErr w:type="spellEnd"/>
+            <w:r>
+              <w:rPr>
+                <w:sz w:val="26"/>
+                <w:szCs w:val="26"/>
+              </w:rPr>
+              <w:t xml:space="preserve"> </w:t>
+            </w:r>
+            <w:proofErr w:type="spellStart"/>
+            <w:r>
+              <w:rPr>
+                <w:sz w:val="26"/>
+                <w:szCs w:val="26"/>
+              </w:rPr>
+              <w:t>bếp</w:t>
+            </w:r>
+            <w:proofErr w:type="spellEnd"/>
+            <w:r>
+              <w:rPr>
+                <w:sz w:val="26"/>
+                <w:szCs w:val="26"/>
+              </w:rPr>
+              <w:t xml:space="preserve"> </w:t>
+            </w:r>
+            <w:proofErr w:type="gramStart"/>
+            <w:r>
+              <w:rPr>
+                <w:sz w:val="26"/>
+                <w:szCs w:val="26"/>
+              </w:rPr>
+              <w:t xml:space="preserve">-  </w:t>
+            </w:r>
+            <w:proofErr w:type="spellStart"/>
+            <w:r>
+              <w:rPr>
+                <w:sz w:val="26"/>
+                <w:szCs w:val="26"/>
+              </w:rPr>
+              <w:t>Lọc</w:t>
+            </w:r>
+            <w:proofErr w:type="spellEnd"/>
+            <w:proofErr w:type="gramEnd"/>
+            <w:r>
+              <w:rPr>
+                <w:sz w:val="26"/>
+                <w:szCs w:val="26"/>
+              </w:rPr>
+              <w:t xml:space="preserve"> </w:t>
+            </w:r>
+            <w:proofErr w:type="spellStart"/>
+            <w:r>
+              <w:rPr>
+                <w:sz w:val="26"/>
+                <w:szCs w:val="26"/>
+              </w:rPr>
+              <w:t>theo</w:t>
+            </w:r>
+            <w:proofErr w:type="spellEnd"/>
+            <w:r>
+              <w:rPr>
+                <w:sz w:val="26"/>
+                <w:szCs w:val="26"/>
+              </w:rPr>
+              <w:t xml:space="preserve"> </w:t>
+            </w:r>
+            <w:proofErr w:type="spellStart"/>
+            <w:r>
+              <w:rPr>
+                <w:sz w:val="26"/>
+                <w:szCs w:val="26"/>
+              </w:rPr>
+              <w:t>Kích</w:t>
+            </w:r>
+            <w:proofErr w:type="spellEnd"/>
+            <w:r>
+              <w:rPr>
+                <w:sz w:val="26"/>
+                <w:szCs w:val="26"/>
+              </w:rPr>
+              <w:t xml:space="preserve"> </w:t>
+            </w:r>
+            <w:proofErr w:type="spellStart"/>
+            <w:r>
+              <w:rPr>
+                <w:sz w:val="26"/>
+                <w:szCs w:val="26"/>
+              </w:rPr>
+              <w:t>Thước</w:t>
+            </w:r>
+            <w:proofErr w:type="spellEnd"/>
           </w:p>
         </w:tc>
         <w:tc>
@@ -4086,27 +4409,104 @@
                 <w:szCs w:val="26"/>
               </w:rPr>
             </w:pPr>
-            <w:r>
-              <w:rPr>
-                <w:sz w:val="26"/>
-                <w:szCs w:val="26"/>
-              </w:rPr>
-              <w:t xml:space="preserve">Tủ bếp -  </w:t>
-            </w:r>
-            <w:r>
-              <w:rPr>
-                <w:sz w:val="26"/>
-                <w:szCs w:val="26"/>
-              </w:rPr>
-              <w:t xml:space="preserve">Lọc theo </w:t>
-            </w:r>
-            <w:r>
-              <w:rPr>
-                <w:sz w:val="26"/>
-                <w:szCs w:val="26"/>
-              </w:rPr>
-              <w:t>Bảo hành</w:t>
-            </w:r>
+            <w:proofErr w:type="spellStart"/>
+            <w:r>
+              <w:rPr>
+                <w:sz w:val="26"/>
+                <w:szCs w:val="26"/>
+              </w:rPr>
+              <w:t>Tủ</w:t>
+            </w:r>
+            <w:proofErr w:type="spellEnd"/>
+            <w:r>
+              <w:rPr>
+                <w:sz w:val="26"/>
+                <w:szCs w:val="26"/>
+              </w:rPr>
+              <w:t xml:space="preserve"> </w:t>
+            </w:r>
+            <w:proofErr w:type="spellStart"/>
+            <w:r>
+              <w:rPr>
+                <w:sz w:val="26"/>
+                <w:szCs w:val="26"/>
+              </w:rPr>
+              <w:t>bếp</w:t>
+            </w:r>
+            <w:proofErr w:type="spellEnd"/>
+            <w:r>
+              <w:rPr>
+                <w:sz w:val="26"/>
+                <w:szCs w:val="26"/>
+              </w:rPr>
+              <w:t xml:space="preserve"> </w:t>
+            </w:r>
+            <w:proofErr w:type="gramStart"/>
+            <w:r>
+              <w:rPr>
+                <w:sz w:val="26"/>
+                <w:szCs w:val="26"/>
+              </w:rPr>
+              <w:t xml:space="preserve">-  </w:t>
+            </w:r>
+            <w:proofErr w:type="spellStart"/>
+            <w:r>
+              <w:rPr>
+                <w:sz w:val="26"/>
+                <w:szCs w:val="26"/>
+              </w:rPr>
+              <w:t>Lọc</w:t>
+            </w:r>
+            <w:proofErr w:type="spellEnd"/>
+            <w:proofErr w:type="gramEnd"/>
+            <w:r>
+              <w:rPr>
+                <w:sz w:val="26"/>
+                <w:szCs w:val="26"/>
+              </w:rPr>
+              <w:t xml:space="preserve"> </w:t>
+            </w:r>
+            <w:proofErr w:type="spellStart"/>
+            <w:r>
+              <w:rPr>
+                <w:sz w:val="26"/>
+                <w:szCs w:val="26"/>
+              </w:rPr>
+              <w:t>theo</w:t>
+            </w:r>
+            <w:proofErr w:type="spellEnd"/>
+            <w:r>
+              <w:rPr>
+                <w:sz w:val="26"/>
+                <w:szCs w:val="26"/>
+              </w:rPr>
+              <w:t xml:space="preserve"> </w:t>
+            </w:r>
+            <w:proofErr w:type="spellStart"/>
+            <w:r>
+              <w:rPr>
+                <w:sz w:val="26"/>
+                <w:szCs w:val="26"/>
+              </w:rPr>
+              <w:t>Bảo</w:t>
+            </w:r>
+            <w:proofErr w:type="spellEnd"/>
+            <w:r>
+              <w:rPr>
+                <w:sz w:val="26"/>
+                <w:szCs w:val="26"/>
+              </w:rPr>
+              <w:t xml:space="preserve"> </w:t>
+            </w:r>
+            <w:proofErr w:type="spellStart"/>
+            <w:r>
+              <w:rPr>
+                <w:sz w:val="26"/>
+                <w:szCs w:val="26"/>
+              </w:rPr>
+              <w:t>hành</w:t>
+            </w:r>
+            <w:proofErr w:type="spellEnd"/>
           </w:p>
         </w:tc>
         <w:tc>
@@ -4183,12 +4583,45 @@
                 <w:szCs w:val="26"/>
               </w:rPr>
             </w:pPr>
-            <w:r>
-              <w:rPr>
-                <w:sz w:val="26"/>
-                <w:szCs w:val="26"/>
-              </w:rPr>
-              <w:t xml:space="preserve">Tủ bếp -  </w:t>
+            <w:proofErr w:type="spellStart"/>
+            <w:r>
+              <w:rPr>
+                <w:sz w:val="26"/>
+                <w:szCs w:val="26"/>
+              </w:rPr>
+              <w:t>Tủ</w:t>
+            </w:r>
+            <w:proofErr w:type="spellEnd"/>
+            <w:r>
+              <w:rPr>
+                <w:sz w:val="26"/>
+                <w:szCs w:val="26"/>
+              </w:rPr>
+              <w:t xml:space="preserve"> </w:t>
+            </w:r>
+            <w:proofErr w:type="spellStart"/>
+            <w:r>
+              <w:rPr>
+                <w:sz w:val="26"/>
+                <w:szCs w:val="26"/>
+              </w:rPr>
+              <w:t>bếp</w:t>
+            </w:r>
+            <w:proofErr w:type="spellEnd"/>
+            <w:r>
+              <w:rPr>
+                <w:sz w:val="26"/>
+                <w:szCs w:val="26"/>
+              </w:rPr>
+              <w:t xml:space="preserve"> </w:t>
+            </w:r>
+            <w:proofErr w:type="gramStart"/>
+            <w:r>
+              <w:rPr>
+                <w:sz w:val="26"/>
+                <w:szCs w:val="26"/>
+              </w:rPr>
+              <w:t xml:space="preserve">-  </w:t>
             </w:r>
             <w:r>
               <w:rPr>
@@ -4196,8 +4629,27 @@
                 <w:sz w:val="26"/>
                 <w:szCs w:val="26"/>
               </w:rPr>
-              <w:t>Mua ngay</w:t>
-            </w:r>
+              <w:t>Mua</w:t>
+            </w:r>
+            <w:proofErr w:type="gramEnd"/>
+            <w:r>
+              <w:rPr>
+                <w:spacing w:val="-3"/>
+                <w:sz w:val="26"/>
+                <w:szCs w:val="26"/>
+              </w:rPr>
+              <w:t xml:space="preserve"> </w:t>
+            </w:r>
+            <w:proofErr w:type="spellStart"/>
+            <w:r>
+              <w:rPr>
+                <w:spacing w:val="-3"/>
+                <w:sz w:val="26"/>
+                <w:szCs w:val="26"/>
+              </w:rPr>
+              <w:t>ngay</w:t>
+            </w:r>
+            <w:proofErr w:type="spellEnd"/>
           </w:p>
         </w:tc>
         <w:tc>
@@ -4221,7 +4673,7 @@
                 <w:sz w:val="26"/>
                 <w:szCs w:val="26"/>
               </w:rPr>
-              <w:t>1</w:t>
+              <w:t>2</w:t>
             </w:r>
           </w:p>
         </w:tc>
@@ -4273,20 +4725,79 @@
                 <w:szCs w:val="26"/>
               </w:rPr>
             </w:pPr>
-            <w:r>
-              <w:rPr>
-                <w:sz w:val="26"/>
-                <w:szCs w:val="26"/>
-              </w:rPr>
-              <w:t xml:space="preserve">Tủ bếp -  </w:t>
-            </w:r>
-            <w:r>
-              <w:rPr>
-                <w:sz w:val="26"/>
-                <w:szCs w:val="26"/>
-              </w:rPr>
-              <w:t>Mua trả góp</w:t>
-            </w:r>
+            <w:proofErr w:type="spellStart"/>
+            <w:r>
+              <w:rPr>
+                <w:sz w:val="26"/>
+                <w:szCs w:val="26"/>
+              </w:rPr>
+              <w:t>Tủ</w:t>
+            </w:r>
+            <w:proofErr w:type="spellEnd"/>
+            <w:r>
+              <w:rPr>
+                <w:sz w:val="26"/>
+                <w:szCs w:val="26"/>
+              </w:rPr>
+              <w:t xml:space="preserve"> </w:t>
+            </w:r>
+            <w:proofErr w:type="spellStart"/>
+            <w:r>
+              <w:rPr>
+                <w:sz w:val="26"/>
+                <w:szCs w:val="26"/>
+              </w:rPr>
+              <w:t>bếp</w:t>
+            </w:r>
+            <w:proofErr w:type="spellEnd"/>
+            <w:r>
+              <w:rPr>
+                <w:sz w:val="26"/>
+                <w:szCs w:val="26"/>
+              </w:rPr>
+              <w:t xml:space="preserve"> </w:t>
+            </w:r>
+            <w:proofErr w:type="gramStart"/>
+            <w:r>
+              <w:rPr>
+                <w:sz w:val="26"/>
+                <w:szCs w:val="26"/>
+              </w:rPr>
+              <w:t>-  Mua</w:t>
+            </w:r>
+            <w:proofErr w:type="gramEnd"/>
+            <w:r>
+              <w:rPr>
+                <w:sz w:val="26"/>
+                <w:szCs w:val="26"/>
+              </w:rPr>
+              <w:t xml:space="preserve"> </w:t>
+            </w:r>
+            <w:proofErr w:type="spellStart"/>
+            <w:r>
+              <w:rPr>
+                <w:sz w:val="26"/>
+                <w:szCs w:val="26"/>
+              </w:rPr>
+              <w:t>trả</w:t>
+            </w:r>
+            <w:proofErr w:type="spellEnd"/>
+            <w:r>
+              <w:rPr>
+                <w:sz w:val="26"/>
+                <w:szCs w:val="26"/>
+              </w:rPr>
+              <w:t xml:space="preserve"> </w:t>
+            </w:r>
+            <w:proofErr w:type="spellStart"/>
+            <w:r>
+              <w:rPr>
+                <w:sz w:val="26"/>
+                <w:szCs w:val="26"/>
+              </w:rPr>
+              <w:t>góp</w:t>
+            </w:r>
+            <w:proofErr w:type="spellEnd"/>
           </w:p>
         </w:tc>
         <w:tc>
@@ -4312,7 +4823,7 @@
                 <w:sz w:val="26"/>
                 <w:szCs w:val="26"/>
               </w:rPr>
-              <w:t>1</w:t>
+              <w:t>2</w:t>
             </w:r>
           </w:p>
         </w:tc>
@@ -4364,20 +4875,136 @@
                 <w:szCs w:val="26"/>
               </w:rPr>
             </w:pPr>
-            <w:r>
-              <w:rPr>
-                <w:sz w:val="26"/>
-                <w:szCs w:val="26"/>
-              </w:rPr>
-              <w:t xml:space="preserve">Tủ bếp -  </w:t>
-            </w:r>
-            <w:r>
-              <w:rPr>
-                <w:sz w:val="26"/>
-                <w:szCs w:val="26"/>
-              </w:rPr>
-              <w:t>Khảo sát lắp đặt tại nhà</w:t>
-            </w:r>
+            <w:proofErr w:type="spellStart"/>
+            <w:r>
+              <w:rPr>
+                <w:sz w:val="26"/>
+                <w:szCs w:val="26"/>
+              </w:rPr>
+              <w:t>Tủ</w:t>
+            </w:r>
+            <w:proofErr w:type="spellEnd"/>
+            <w:r>
+              <w:rPr>
+                <w:sz w:val="26"/>
+                <w:szCs w:val="26"/>
+              </w:rPr>
+              <w:t xml:space="preserve"> </w:t>
+            </w:r>
+            <w:proofErr w:type="spellStart"/>
+            <w:r>
+              <w:rPr>
+                <w:sz w:val="26"/>
+                <w:szCs w:val="26"/>
+              </w:rPr>
+              <w:t>bếp</w:t>
+            </w:r>
+            <w:proofErr w:type="spellEnd"/>
+            <w:r>
+              <w:rPr>
+                <w:sz w:val="26"/>
+                <w:szCs w:val="26"/>
+              </w:rPr>
+              <w:t xml:space="preserve"> </w:t>
+            </w:r>
+            <w:proofErr w:type="gramStart"/>
+            <w:r>
+              <w:rPr>
+                <w:sz w:val="26"/>
+                <w:szCs w:val="26"/>
+              </w:rPr>
+              <w:t xml:space="preserve">-  </w:t>
+            </w:r>
+            <w:proofErr w:type="spellStart"/>
+            <w:r>
+              <w:rPr>
+                <w:sz w:val="26"/>
+                <w:szCs w:val="26"/>
+              </w:rPr>
+              <w:t>Khảo</w:t>
+            </w:r>
+            <w:proofErr w:type="spellEnd"/>
+            <w:proofErr w:type="gramEnd"/>
+            <w:r>
+              <w:rPr>
+                <w:sz w:val="26"/>
+                <w:szCs w:val="26"/>
+              </w:rPr>
+              <w:t xml:space="preserve"> </w:t>
+            </w:r>
+            <w:proofErr w:type="spellStart"/>
+            <w:r>
+              <w:rPr>
+                <w:sz w:val="26"/>
+                <w:szCs w:val="26"/>
+              </w:rPr>
+              <w:t>sát</w:t>
+            </w:r>
+            <w:proofErr w:type="spellEnd"/>
+            <w:r>
+              <w:rPr>
+                <w:sz w:val="26"/>
+                <w:szCs w:val="26"/>
+              </w:rPr>
+              <w:t xml:space="preserve"> </w:t>
+            </w:r>
+            <w:proofErr w:type="spellStart"/>
+            <w:r>
+              <w:rPr>
+                <w:sz w:val="26"/>
+                <w:szCs w:val="26"/>
+              </w:rPr>
+              <w:t>lắp</w:t>
+            </w:r>
+            <w:proofErr w:type="spellEnd"/>
+            <w:r>
+              <w:rPr>
+                <w:sz w:val="26"/>
+                <w:szCs w:val="26"/>
+              </w:rPr>
+              <w:t xml:space="preserve"> </w:t>
+            </w:r>
+            <w:proofErr w:type="spellStart"/>
+            <w:r>
+              <w:rPr>
+                <w:sz w:val="26"/>
+                <w:szCs w:val="26"/>
+              </w:rPr>
+              <w:t>đặt</w:t>
+            </w:r>
+            <w:proofErr w:type="spellEnd"/>
+            <w:r>
+              <w:rPr>
+                <w:sz w:val="26"/>
+                <w:szCs w:val="26"/>
+              </w:rPr>
+              <w:t xml:space="preserve"> </w:t>
+            </w:r>
+            <w:proofErr w:type="spellStart"/>
+            <w:r>
+              <w:rPr>
+                <w:sz w:val="26"/>
+                <w:szCs w:val="26"/>
+              </w:rPr>
+              <w:t>tại</w:t>
+            </w:r>
+            <w:proofErr w:type="spellEnd"/>
+            <w:r>
+              <w:rPr>
+                <w:sz w:val="26"/>
+                <w:szCs w:val="26"/>
+              </w:rPr>
+              <w:t xml:space="preserve"> </w:t>
+            </w:r>
+            <w:proofErr w:type="spellStart"/>
+            <w:r>
+              <w:rPr>
+                <w:sz w:val="26"/>
+                <w:szCs w:val="26"/>
+              </w:rPr>
+              <w:t>nhà</w:t>
+            </w:r>
+            <w:proofErr w:type="spellEnd"/>
           </w:p>
         </w:tc>
         <w:tc>
@@ -4403,7 +5030,7 @@
                 <w:sz w:val="26"/>
                 <w:szCs w:val="26"/>
               </w:rPr>
-              <w:t>1</w:t>
+              <w:t>2</w:t>
             </w:r>
           </w:p>
         </w:tc>
@@ -4455,6 +5082,79 @@
                 <w:szCs w:val="26"/>
               </w:rPr>
             </w:pPr>
+            <w:proofErr w:type="spellStart"/>
+            <w:r>
+              <w:rPr>
+                <w:sz w:val="26"/>
+                <w:szCs w:val="26"/>
+              </w:rPr>
+              <w:t>Tủ</w:t>
+            </w:r>
+            <w:proofErr w:type="spellEnd"/>
+            <w:r>
+              <w:rPr>
+                <w:sz w:val="26"/>
+                <w:szCs w:val="26"/>
+              </w:rPr>
+              <w:t xml:space="preserve"> </w:t>
+            </w:r>
+            <w:proofErr w:type="spellStart"/>
+            <w:r>
+              <w:rPr>
+                <w:sz w:val="26"/>
+                <w:szCs w:val="26"/>
+              </w:rPr>
+              <w:t>bếp</w:t>
+            </w:r>
+            <w:proofErr w:type="spellEnd"/>
+            <w:r>
+              <w:rPr>
+                <w:sz w:val="26"/>
+                <w:szCs w:val="26"/>
+              </w:rPr>
+              <w:t xml:space="preserve"> – </w:t>
+            </w:r>
+            <w:proofErr w:type="spellStart"/>
+            <w:r>
+              <w:rPr>
+                <w:sz w:val="26"/>
+                <w:szCs w:val="26"/>
+              </w:rPr>
+              <w:t>Lọc</w:t>
+            </w:r>
+            <w:proofErr w:type="spellEnd"/>
+            <w:r>
+              <w:rPr>
+                <w:sz w:val="26"/>
+                <w:szCs w:val="26"/>
+              </w:rPr>
+              <w:t xml:space="preserve"> </w:t>
+            </w:r>
+            <w:proofErr w:type="spellStart"/>
+            <w:r>
+              <w:rPr>
+                <w:sz w:val="26"/>
+                <w:szCs w:val="26"/>
+              </w:rPr>
+              <w:t>theo</w:t>
+            </w:r>
+            <w:proofErr w:type="spellEnd"/>
+            <w:r>
+              <w:rPr>
+                <w:sz w:val="26"/>
+                <w:szCs w:val="26"/>
+              </w:rPr>
+              <w:t xml:space="preserve"> Danh </w:t>
+            </w:r>
+            <w:proofErr w:type="spellStart"/>
+            <w:r>
+              <w:rPr>
+                <w:sz w:val="26"/>
+                <w:szCs w:val="26"/>
+              </w:rPr>
+              <w:t>Mục</w:t>
+            </w:r>
+            <w:proofErr w:type="spellEnd"/>
           </w:p>
         </w:tc>
         <w:tc>
@@ -4473,6 +5173,13 @@
                 <w:szCs w:val="26"/>
               </w:rPr>
             </w:pPr>
+            <w:r>
+              <w:rPr>
+                <w:sz w:val="26"/>
+                <w:szCs w:val="26"/>
+              </w:rPr>
+              <w:t>2</w:t>
+            </w:r>
           </w:p>
         </w:tc>
       </w:tr>
@@ -4523,6 +5230,95 @@
                 <w:szCs w:val="26"/>
               </w:rPr>
             </w:pPr>
+            <w:proofErr w:type="spellStart"/>
+            <w:r>
+              <w:rPr>
+                <w:sz w:val="26"/>
+                <w:szCs w:val="26"/>
+              </w:rPr>
+              <w:t>Tủ</w:t>
+            </w:r>
+            <w:proofErr w:type="spellEnd"/>
+            <w:r>
+              <w:rPr>
+                <w:sz w:val="26"/>
+                <w:szCs w:val="26"/>
+              </w:rPr>
+              <w:t xml:space="preserve"> </w:t>
+            </w:r>
+            <w:proofErr w:type="spellStart"/>
+            <w:r>
+              <w:rPr>
+                <w:sz w:val="26"/>
+                <w:szCs w:val="26"/>
+              </w:rPr>
+              <w:t>bếp</w:t>
+            </w:r>
+            <w:proofErr w:type="spellEnd"/>
+            <w:r>
+              <w:rPr>
+                <w:sz w:val="26"/>
+                <w:szCs w:val="26"/>
+              </w:rPr>
+              <w:t xml:space="preserve"> - </w:t>
+            </w:r>
+            <w:proofErr w:type="spellStart"/>
+            <w:r>
+              <w:rPr>
+                <w:sz w:val="26"/>
+                <w:szCs w:val="26"/>
+              </w:rPr>
+              <w:t>Lọc</w:t>
+            </w:r>
+            <w:proofErr w:type="spellEnd"/>
+            <w:r>
+              <w:rPr>
+                <w:sz w:val="26"/>
+                <w:szCs w:val="26"/>
+              </w:rPr>
+              <w:t xml:space="preserve"> </w:t>
+            </w:r>
+            <w:proofErr w:type="spellStart"/>
+            <w:r>
+              <w:rPr>
+                <w:sz w:val="26"/>
+                <w:szCs w:val="26"/>
+              </w:rPr>
+              <w:t>theo</w:t>
+            </w:r>
+            <w:proofErr w:type="spellEnd"/>
+            <w:r>
+              <w:rPr>
+                <w:sz w:val="26"/>
+                <w:szCs w:val="26"/>
+              </w:rPr>
+              <w:t xml:space="preserve"> </w:t>
+            </w:r>
+            <w:proofErr w:type="spellStart"/>
+            <w:r>
+              <w:rPr>
+                <w:sz w:val="26"/>
+                <w:szCs w:val="26"/>
+              </w:rPr>
+              <w:t>Mức</w:t>
+            </w:r>
+            <w:proofErr w:type="spellEnd"/>
+            <w:r>
+              <w:rPr>
+                <w:sz w:val="26"/>
+                <w:szCs w:val="26"/>
+              </w:rPr>
+              <w:t xml:space="preserve"> </w:t>
+            </w:r>
+            <w:proofErr w:type="spellStart"/>
+            <w:r>
+              <w:rPr>
+                <w:sz w:val="26"/>
+                <w:szCs w:val="26"/>
+              </w:rPr>
+              <w:t>Giá</w:t>
+            </w:r>
+            <w:proofErr w:type="spellEnd"/>
           </w:p>
         </w:tc>
         <w:tc>
@@ -4541,6 +5337,13 @@
                 <w:szCs w:val="26"/>
               </w:rPr>
             </w:pPr>
+            <w:r>
+              <w:rPr>
+                <w:sz w:val="26"/>
+                <w:szCs w:val="26"/>
+              </w:rPr>
+              <w:t>2</w:t>
+            </w:r>
           </w:p>
         </w:tc>
       </w:tr>
@@ -4592,6 +5395,86 @@
                 <w:szCs w:val="26"/>
               </w:rPr>
             </w:pPr>
+            <w:proofErr w:type="spellStart"/>
+            <w:r>
+              <w:rPr>
+                <w:sz w:val="26"/>
+                <w:szCs w:val="26"/>
+              </w:rPr>
+              <w:t>Tủ</w:t>
+            </w:r>
+            <w:proofErr w:type="spellEnd"/>
+            <w:r>
+              <w:rPr>
+                <w:sz w:val="26"/>
+                <w:szCs w:val="26"/>
+              </w:rPr>
+              <w:t xml:space="preserve"> </w:t>
+            </w:r>
+            <w:proofErr w:type="spellStart"/>
+            <w:r>
+              <w:rPr>
+                <w:sz w:val="26"/>
+                <w:szCs w:val="26"/>
+              </w:rPr>
+              <w:t>bếp</w:t>
+            </w:r>
+            <w:proofErr w:type="spellEnd"/>
+            <w:r>
+              <w:rPr>
+                <w:sz w:val="26"/>
+                <w:szCs w:val="26"/>
+              </w:rPr>
+              <w:t xml:space="preserve"> - </w:t>
+            </w:r>
+            <w:proofErr w:type="spellStart"/>
+            <w:r>
+              <w:rPr>
+                <w:sz w:val="26"/>
+                <w:szCs w:val="26"/>
+              </w:rPr>
+              <w:t>Lọc</w:t>
+            </w:r>
+            <w:proofErr w:type="spellEnd"/>
+            <w:r>
+              <w:rPr>
+                <w:sz w:val="26"/>
+                <w:szCs w:val="26"/>
+              </w:rPr>
+              <w:t xml:space="preserve"> </w:t>
+            </w:r>
+            <w:proofErr w:type="spellStart"/>
+            <w:r>
+              <w:rPr>
+                <w:sz w:val="26"/>
+                <w:szCs w:val="26"/>
+              </w:rPr>
+              <w:t>theo</w:t>
+            </w:r>
+            <w:proofErr w:type="spellEnd"/>
+            <w:r>
+              <w:rPr>
+                <w:sz w:val="26"/>
+                <w:szCs w:val="26"/>
+              </w:rPr>
+              <w:t xml:space="preserve"> </w:t>
+            </w:r>
+            <w:proofErr w:type="spellStart"/>
+            <w:r>
+              <w:rPr>
+                <w:sz w:val="26"/>
+                <w:szCs w:val="26"/>
+              </w:rPr>
+              <w:t>Chất</w:t>
+            </w:r>
+            <w:proofErr w:type="spellEnd"/>
+            <w:r>
+              <w:rPr>
+                <w:sz w:val="26"/>
+                <w:szCs w:val="26"/>
+              </w:rPr>
+              <w:t xml:space="preserve"> Liệu</w:t>
+            </w:r>
           </w:p>
         </w:tc>
         <w:tc>
@@ -4610,6 +5493,13 @@
                 <w:szCs w:val="26"/>
               </w:rPr>
             </w:pPr>
+            <w:r>
+              <w:rPr>
+                <w:sz w:val="26"/>
+                <w:szCs w:val="26"/>
+              </w:rPr>
+              <w:t>2</w:t>
+            </w:r>
           </w:p>
         </w:tc>
       </w:tr>
@@ -5778,7 +6668,27 @@
                 <w:sz w:val="26"/>
                 <w:szCs w:val="26"/>
               </w:rPr>
-              <w:t xml:space="preserve">Client test the system to make </w:t>
+              <w:t xml:space="preserve">Client </w:t>
+            </w:r>
+            <w:proofErr w:type="gramStart"/>
+            <w:r>
+              <w:rPr>
+                <w:rFonts w:ascii="Times New Roman" w:hAnsi="Times New Roman" w:cs="Times New Roman"/>
+                <w:color w:val="000000" w:themeColor="text1"/>
+                <w:sz w:val="26"/>
+                <w:szCs w:val="26"/>
+              </w:rPr>
+              <w:t>test</w:t>
+            </w:r>
+            <w:proofErr w:type="gramEnd"/>
+            <w:r>
+              <w:rPr>
+                <w:rFonts w:ascii="Times New Roman" w:hAnsi="Times New Roman" w:cs="Times New Roman"/>
+                <w:color w:val="000000" w:themeColor="text1"/>
+                <w:sz w:val="26"/>
+                <w:szCs w:val="26"/>
+              </w:rPr>
+              <w:t xml:space="preserve"> the system to make </w:t>
             </w:r>
             <w:r>
               <w:rPr>
@@ -5805,7 +6715,67 @@
                 <w:sz w:val="26"/>
                 <w:szCs w:val="26"/>
               </w:rPr>
-              <w:t>. To make sure the useablitiy, maintanceability, reliablity.</w:t>
+              <w:t xml:space="preserve">. To make sure the </w:t>
+            </w:r>
+            <w:proofErr w:type="spellStart"/>
+            <w:r>
+              <w:rPr>
+                <w:rFonts w:ascii="Times New Roman" w:hAnsi="Times New Roman" w:cs="Times New Roman"/>
+                <w:color w:val="000000" w:themeColor="text1"/>
+                <w:sz w:val="26"/>
+                <w:szCs w:val="26"/>
+              </w:rPr>
+              <w:t>useablitiy</w:t>
+            </w:r>
+            <w:proofErr w:type="spellEnd"/>
+            <w:r>
+              <w:rPr>
+                <w:rFonts w:ascii="Times New Roman" w:hAnsi="Times New Roman" w:cs="Times New Roman"/>
+                <w:color w:val="000000" w:themeColor="text1"/>
+                <w:sz w:val="26"/>
+                <w:szCs w:val="26"/>
+              </w:rPr>
+              <w:t xml:space="preserve">, </w:t>
+            </w:r>
+            <w:proofErr w:type="spellStart"/>
+            <w:r>
+              <w:rPr>
+                <w:rFonts w:ascii="Times New Roman" w:hAnsi="Times New Roman" w:cs="Times New Roman"/>
+                <w:color w:val="000000" w:themeColor="text1"/>
+                <w:sz w:val="26"/>
+                <w:szCs w:val="26"/>
+              </w:rPr>
+              <w:t>maintanceability</w:t>
+            </w:r>
+            <w:proofErr w:type="spellEnd"/>
+            <w:r>
+              <w:rPr>
+                <w:rFonts w:ascii="Times New Roman" w:hAnsi="Times New Roman" w:cs="Times New Roman"/>
+                <w:color w:val="000000" w:themeColor="text1"/>
+                <w:sz w:val="26"/>
+                <w:szCs w:val="26"/>
+              </w:rPr>
+              <w:t xml:space="preserve">, </w:t>
+            </w:r>
+            <w:proofErr w:type="spellStart"/>
+            <w:r>
+              <w:rPr>
+                <w:rFonts w:ascii="Times New Roman" w:hAnsi="Times New Roman" w:cs="Times New Roman"/>
+                <w:color w:val="000000" w:themeColor="text1"/>
+                <w:sz w:val="26"/>
+                <w:szCs w:val="26"/>
+              </w:rPr>
+              <w:t>reliablity</w:t>
+            </w:r>
+            <w:proofErr w:type="spellEnd"/>
+            <w:r>
+              <w:rPr>
+                <w:rFonts w:ascii="Times New Roman" w:hAnsi="Times New Roman" w:cs="Times New Roman"/>
+                <w:color w:val="000000" w:themeColor="text1"/>
+                <w:sz w:val="26"/>
+                <w:szCs w:val="26"/>
+              </w:rPr>
+              <w:t>.</w:t>
             </w:r>
           </w:p>
         </w:tc>
@@ -7141,7 +8111,25 @@
                 <w:sz w:val="26"/>
                 <w:szCs w:val="26"/>
               </w:rPr>
-              <w:t xml:space="preserve"> communication, not to mention a huge amount of distributed actor, leads tester to difficult to design test cases</w:t>
+              <w:t xml:space="preserve"> communication, not to mention a huge amount of distributed actor, leads tester </w:t>
+            </w:r>
+            <w:proofErr w:type="spellStart"/>
+            <w:r>
+              <w:rPr>
+                <w:color w:val="000000" w:themeColor="text1"/>
+                <w:sz w:val="26"/>
+                <w:szCs w:val="26"/>
+              </w:rPr>
+              <w:t>to</w:t>
+            </w:r>
+            <w:proofErr w:type="spellEnd"/>
+            <w:r>
+              <w:rPr>
+                <w:color w:val="000000" w:themeColor="text1"/>
+                <w:sz w:val="26"/>
+                <w:szCs w:val="26"/>
+              </w:rPr>
+              <w:t xml:space="preserve"> difficult to design test cases</w:t>
             </w:r>
           </w:p>
         </w:tc>
@@ -7335,6 +8323,7 @@
               </w:rPr>
               <w:t>-</w:t>
             </w:r>
+            <w:proofErr w:type="spellStart"/>
             <w:r>
               <w:rPr>
                 <w:color w:val="000000" w:themeColor="text1"/>
@@ -7342,17 +8331,9 @@
                 <w:szCs w:val="26"/>
                 <w:highlight w:val="yellow"/>
               </w:rPr>
-              <w:t>Sản phẩm hết hàng</w:t>
-            </w:r>
-          </w:p>
-          <w:p>
-            <w:pPr>
-              <w:rPr>
-                <w:color w:val="000000" w:themeColor="text1"/>
-                <w:sz w:val="26"/>
-                <w:szCs w:val="26"/>
-              </w:rPr>
-            </w:pPr>
+              <w:t>Sản</w:t>
+            </w:r>
+            <w:proofErr w:type="spellEnd"/>
             <w:r>
               <w:rPr>
                 <w:color w:val="000000" w:themeColor="text1"/>
@@ -7360,8 +8341,208 @@
                 <w:szCs w:val="26"/>
                 <w:highlight w:val="yellow"/>
               </w:rPr>
-              <w:t>-Lượng người truy cập mua hàng lớn</w:t>
-            </w:r>
+              <w:t xml:space="preserve"> </w:t>
+            </w:r>
+            <w:proofErr w:type="spellStart"/>
+            <w:r>
+              <w:rPr>
+                <w:color w:val="000000" w:themeColor="text1"/>
+                <w:sz w:val="26"/>
+                <w:szCs w:val="26"/>
+                <w:highlight w:val="yellow"/>
+              </w:rPr>
+              <w:t>phẩm</w:t>
+            </w:r>
+            <w:proofErr w:type="spellEnd"/>
+            <w:r>
+              <w:rPr>
+                <w:color w:val="000000" w:themeColor="text1"/>
+                <w:sz w:val="26"/>
+                <w:szCs w:val="26"/>
+                <w:highlight w:val="yellow"/>
+              </w:rPr>
+              <w:t xml:space="preserve"> </w:t>
+            </w:r>
+            <w:proofErr w:type="spellStart"/>
+            <w:r>
+              <w:rPr>
+                <w:color w:val="000000" w:themeColor="text1"/>
+                <w:sz w:val="26"/>
+                <w:szCs w:val="26"/>
+                <w:highlight w:val="yellow"/>
+              </w:rPr>
+              <w:t>hết</w:t>
+            </w:r>
+            <w:proofErr w:type="spellEnd"/>
+            <w:r>
+              <w:rPr>
+                <w:color w:val="000000" w:themeColor="text1"/>
+                <w:sz w:val="26"/>
+                <w:szCs w:val="26"/>
+                <w:highlight w:val="yellow"/>
+              </w:rPr>
+              <w:t xml:space="preserve"> </w:t>
+            </w:r>
+            <w:proofErr w:type="spellStart"/>
+            <w:r>
+              <w:rPr>
+                <w:color w:val="000000" w:themeColor="text1"/>
+                <w:sz w:val="26"/>
+                <w:szCs w:val="26"/>
+                <w:highlight w:val="yellow"/>
+              </w:rPr>
+              <w:t>hàng</w:t>
+            </w:r>
+            <w:proofErr w:type="spellEnd"/>
+          </w:p>
+          <w:p>
+            <w:pPr>
+              <w:rPr>
+                <w:color w:val="000000" w:themeColor="text1"/>
+                <w:sz w:val="26"/>
+                <w:szCs w:val="26"/>
+              </w:rPr>
+            </w:pPr>
+            <w:r>
+              <w:rPr>
+                <w:color w:val="000000" w:themeColor="text1"/>
+                <w:sz w:val="26"/>
+                <w:szCs w:val="26"/>
+                <w:highlight w:val="yellow"/>
+              </w:rPr>
+              <w:t>-</w:t>
+            </w:r>
+            <w:proofErr w:type="spellStart"/>
+            <w:r>
+              <w:rPr>
+                <w:color w:val="000000" w:themeColor="text1"/>
+                <w:sz w:val="26"/>
+                <w:szCs w:val="26"/>
+                <w:highlight w:val="yellow"/>
+              </w:rPr>
+              <w:t>Lượng</w:t>
+            </w:r>
+            <w:proofErr w:type="spellEnd"/>
+            <w:r>
+              <w:rPr>
+                <w:color w:val="000000" w:themeColor="text1"/>
+                <w:sz w:val="26"/>
+                <w:szCs w:val="26"/>
+                <w:highlight w:val="yellow"/>
+              </w:rPr>
+              <w:t xml:space="preserve"> </w:t>
+            </w:r>
+            <w:proofErr w:type="spellStart"/>
+            <w:r>
+              <w:rPr>
+                <w:color w:val="000000" w:themeColor="text1"/>
+                <w:sz w:val="26"/>
+                <w:szCs w:val="26"/>
+                <w:highlight w:val="yellow"/>
+              </w:rPr>
+              <w:t>người</w:t>
+            </w:r>
+            <w:proofErr w:type="spellEnd"/>
+            <w:r>
+              <w:rPr>
+                <w:color w:val="000000" w:themeColor="text1"/>
+                <w:sz w:val="26"/>
+                <w:szCs w:val="26"/>
+                <w:highlight w:val="yellow"/>
+              </w:rPr>
+              <w:t xml:space="preserve"> </w:t>
+            </w:r>
+            <w:proofErr w:type="spellStart"/>
+            <w:r>
+              <w:rPr>
+                <w:color w:val="000000" w:themeColor="text1"/>
+                <w:sz w:val="26"/>
+                <w:szCs w:val="26"/>
+                <w:highlight w:val="yellow"/>
+              </w:rPr>
+              <w:t>truy</w:t>
+            </w:r>
+            <w:proofErr w:type="spellEnd"/>
+            <w:r>
+              <w:rPr>
+                <w:color w:val="000000" w:themeColor="text1"/>
+                <w:sz w:val="26"/>
+                <w:szCs w:val="26"/>
+                <w:highlight w:val="yellow"/>
+              </w:rPr>
+              <w:t xml:space="preserve"> </w:t>
+            </w:r>
+            <w:proofErr w:type="spellStart"/>
+            <w:r>
+              <w:rPr>
+                <w:color w:val="000000" w:themeColor="text1"/>
+                <w:sz w:val="26"/>
+                <w:szCs w:val="26"/>
+                <w:highlight w:val="yellow"/>
+              </w:rPr>
+              <w:t>cập</w:t>
+            </w:r>
+            <w:proofErr w:type="spellEnd"/>
+            <w:r>
+              <w:rPr>
+                <w:color w:val="000000" w:themeColor="text1"/>
+                <w:sz w:val="26"/>
+                <w:szCs w:val="26"/>
+                <w:highlight w:val="yellow"/>
+              </w:rPr>
+              <w:t xml:space="preserve"> </w:t>
+            </w:r>
+            <w:proofErr w:type="spellStart"/>
+            <w:r>
+              <w:rPr>
+                <w:color w:val="000000" w:themeColor="text1"/>
+                <w:sz w:val="26"/>
+                <w:szCs w:val="26"/>
+                <w:highlight w:val="yellow"/>
+              </w:rPr>
+              <w:t>mua</w:t>
+            </w:r>
+            <w:proofErr w:type="spellEnd"/>
+            <w:r>
+              <w:rPr>
+                <w:color w:val="000000" w:themeColor="text1"/>
+                <w:sz w:val="26"/>
+                <w:szCs w:val="26"/>
+                <w:highlight w:val="yellow"/>
+              </w:rPr>
+              <w:t xml:space="preserve"> </w:t>
+            </w:r>
+            <w:proofErr w:type="spellStart"/>
+            <w:r>
+              <w:rPr>
+                <w:color w:val="000000" w:themeColor="text1"/>
+                <w:sz w:val="26"/>
+                <w:szCs w:val="26"/>
+                <w:highlight w:val="yellow"/>
+              </w:rPr>
+              <w:t>hàng</w:t>
+            </w:r>
+            <w:proofErr w:type="spellEnd"/>
+            <w:r>
+              <w:rPr>
+                <w:color w:val="000000" w:themeColor="text1"/>
+                <w:sz w:val="26"/>
+                <w:szCs w:val="26"/>
+                <w:highlight w:val="yellow"/>
+              </w:rPr>
+              <w:t xml:space="preserve"> </w:t>
+            </w:r>
+            <w:proofErr w:type="spellStart"/>
+            <w:r>
+              <w:rPr>
+                <w:color w:val="000000" w:themeColor="text1"/>
+                <w:sz w:val="26"/>
+                <w:szCs w:val="26"/>
+                <w:highlight w:val="yellow"/>
+              </w:rPr>
+              <w:t>lớn</w:t>
+            </w:r>
+            <w:proofErr w:type="spellEnd"/>
           </w:p>
         </w:tc>
         <w:tc>
@@ -7383,15 +8564,197 @@
                 <w:szCs w:val="26"/>
               </w:rPr>
             </w:pPr>
-            <w:r>
-              <w:rPr>
-                <w:rFonts w:ascii="Times New Roman" w:hAnsi="Times New Roman" w:cs="Times New Roman"/>
-                <w:color w:val="000000" w:themeColor="text1"/>
-                <w:sz w:val="26"/>
-                <w:szCs w:val="26"/>
-              </w:rPr>
-              <w:t>Lập kế hoạch và nguồn lực phục hổi môi trường</w:t>
-            </w:r>
+            <w:proofErr w:type="spellStart"/>
+            <w:r>
+              <w:rPr>
+                <w:rFonts w:ascii="Times New Roman" w:hAnsi="Times New Roman" w:cs="Times New Roman"/>
+                <w:color w:val="000000" w:themeColor="text1"/>
+                <w:sz w:val="26"/>
+                <w:szCs w:val="26"/>
+              </w:rPr>
+              <w:t>Lập</w:t>
+            </w:r>
+            <w:proofErr w:type="spellEnd"/>
+            <w:r>
+              <w:rPr>
+                <w:rFonts w:ascii="Times New Roman" w:hAnsi="Times New Roman" w:cs="Times New Roman"/>
+                <w:color w:val="000000" w:themeColor="text1"/>
+                <w:sz w:val="26"/>
+                <w:szCs w:val="26"/>
+              </w:rPr>
+              <w:t xml:space="preserve"> </w:t>
+            </w:r>
+            <w:proofErr w:type="spellStart"/>
+            <w:r>
+              <w:rPr>
+                <w:rFonts w:ascii="Times New Roman" w:hAnsi="Times New Roman" w:cs="Times New Roman"/>
+                <w:color w:val="000000" w:themeColor="text1"/>
+                <w:sz w:val="26"/>
+                <w:szCs w:val="26"/>
+              </w:rPr>
+              <w:t>kế</w:t>
+            </w:r>
+            <w:proofErr w:type="spellEnd"/>
+            <w:r>
+              <w:rPr>
+                <w:rFonts w:ascii="Times New Roman" w:hAnsi="Times New Roman" w:cs="Times New Roman"/>
+                <w:color w:val="000000" w:themeColor="text1"/>
+                <w:sz w:val="26"/>
+                <w:szCs w:val="26"/>
+              </w:rPr>
+              <w:t xml:space="preserve"> </w:t>
+            </w:r>
+            <w:proofErr w:type="spellStart"/>
+            <w:r>
+              <w:rPr>
+                <w:rFonts w:ascii="Times New Roman" w:hAnsi="Times New Roman" w:cs="Times New Roman"/>
+                <w:color w:val="000000" w:themeColor="text1"/>
+                <w:sz w:val="26"/>
+                <w:szCs w:val="26"/>
+              </w:rPr>
+              <w:t>hoạch</w:t>
+            </w:r>
+            <w:proofErr w:type="spellEnd"/>
+            <w:r>
+              <w:rPr>
+                <w:rFonts w:ascii="Times New Roman" w:hAnsi="Times New Roman" w:cs="Times New Roman"/>
+                <w:color w:val="000000" w:themeColor="text1"/>
+                <w:sz w:val="26"/>
+                <w:szCs w:val="26"/>
+              </w:rPr>
+              <w:t xml:space="preserve"> </w:t>
+            </w:r>
+            <w:proofErr w:type="spellStart"/>
+            <w:r>
+              <w:rPr>
+                <w:rFonts w:ascii="Times New Roman" w:hAnsi="Times New Roman" w:cs="Times New Roman"/>
+                <w:color w:val="000000" w:themeColor="text1"/>
+                <w:sz w:val="26"/>
+                <w:szCs w:val="26"/>
+              </w:rPr>
+              <w:t>và</w:t>
+            </w:r>
+            <w:proofErr w:type="spellEnd"/>
+            <w:r>
+              <w:rPr>
+                <w:rFonts w:ascii="Times New Roman" w:hAnsi="Times New Roman" w:cs="Times New Roman"/>
+                <w:color w:val="000000" w:themeColor="text1"/>
+                <w:sz w:val="26"/>
+                <w:szCs w:val="26"/>
+              </w:rPr>
+              <w:t xml:space="preserve"> </w:t>
+            </w:r>
+            <w:proofErr w:type="spellStart"/>
+            <w:r>
+              <w:rPr>
+                <w:rFonts w:ascii="Times New Roman" w:hAnsi="Times New Roman" w:cs="Times New Roman"/>
+                <w:color w:val="000000" w:themeColor="text1"/>
+                <w:sz w:val="26"/>
+                <w:szCs w:val="26"/>
+              </w:rPr>
+              <w:t>nguồn</w:t>
+            </w:r>
+            <w:proofErr w:type="spellEnd"/>
+            <w:r>
+              <w:rPr>
+                <w:rFonts w:ascii="Times New Roman" w:hAnsi="Times New Roman" w:cs="Times New Roman"/>
+                <w:color w:val="000000" w:themeColor="text1"/>
+                <w:sz w:val="26"/>
+                <w:szCs w:val="26"/>
+              </w:rPr>
+              <w:t xml:space="preserve"> </w:t>
+            </w:r>
+            <w:proofErr w:type="spellStart"/>
+            <w:r>
+              <w:rPr>
+                <w:rFonts w:ascii="Times New Roman" w:hAnsi="Times New Roman" w:cs="Times New Roman"/>
+                <w:color w:val="000000" w:themeColor="text1"/>
+                <w:sz w:val="26"/>
+                <w:szCs w:val="26"/>
+              </w:rPr>
+              <w:t>lực</w:t>
+            </w:r>
+            <w:proofErr w:type="spellEnd"/>
+            <w:r>
+              <w:rPr>
+                <w:rFonts w:ascii="Times New Roman" w:hAnsi="Times New Roman" w:cs="Times New Roman"/>
+                <w:color w:val="000000" w:themeColor="text1"/>
+                <w:sz w:val="26"/>
+                <w:szCs w:val="26"/>
+              </w:rPr>
+              <w:t xml:space="preserve"> </w:t>
+            </w:r>
+            <w:proofErr w:type="spellStart"/>
+            <w:r>
+              <w:rPr>
+                <w:rFonts w:ascii="Times New Roman" w:hAnsi="Times New Roman" w:cs="Times New Roman"/>
+                <w:color w:val="000000" w:themeColor="text1"/>
+                <w:sz w:val="26"/>
+                <w:szCs w:val="26"/>
+              </w:rPr>
+              <w:t>phục</w:t>
+            </w:r>
+            <w:proofErr w:type="spellEnd"/>
+            <w:r>
+              <w:rPr>
+                <w:rFonts w:ascii="Times New Roman" w:hAnsi="Times New Roman" w:cs="Times New Roman"/>
+                <w:color w:val="000000" w:themeColor="text1"/>
+                <w:sz w:val="26"/>
+                <w:szCs w:val="26"/>
+              </w:rPr>
+              <w:t xml:space="preserve"> </w:t>
+            </w:r>
+            <w:proofErr w:type="spellStart"/>
+            <w:r>
+              <w:rPr>
+                <w:rFonts w:ascii="Times New Roman" w:hAnsi="Times New Roman" w:cs="Times New Roman"/>
+                <w:color w:val="000000" w:themeColor="text1"/>
+                <w:sz w:val="26"/>
+                <w:szCs w:val="26"/>
+              </w:rPr>
+              <w:t>hổi</w:t>
+            </w:r>
+            <w:proofErr w:type="spellEnd"/>
+            <w:r>
+              <w:rPr>
+                <w:rFonts w:ascii="Times New Roman" w:hAnsi="Times New Roman" w:cs="Times New Roman"/>
+                <w:color w:val="000000" w:themeColor="text1"/>
+                <w:sz w:val="26"/>
+                <w:szCs w:val="26"/>
+              </w:rPr>
+              <w:t xml:space="preserve"> </w:t>
+            </w:r>
+            <w:proofErr w:type="spellStart"/>
+            <w:r>
+              <w:rPr>
+                <w:rFonts w:ascii="Times New Roman" w:hAnsi="Times New Roman" w:cs="Times New Roman"/>
+                <w:color w:val="000000" w:themeColor="text1"/>
+                <w:sz w:val="26"/>
+                <w:szCs w:val="26"/>
+              </w:rPr>
+              <w:t>môi</w:t>
+            </w:r>
+            <w:proofErr w:type="spellEnd"/>
+            <w:r>
+              <w:rPr>
+                <w:rFonts w:ascii="Times New Roman" w:hAnsi="Times New Roman" w:cs="Times New Roman"/>
+                <w:color w:val="000000" w:themeColor="text1"/>
+                <w:sz w:val="26"/>
+                <w:szCs w:val="26"/>
+              </w:rPr>
+              <w:t xml:space="preserve"> </w:t>
+            </w:r>
+            <w:proofErr w:type="spellStart"/>
+            <w:r>
+              <w:rPr>
+                <w:rFonts w:ascii="Times New Roman" w:hAnsi="Times New Roman" w:cs="Times New Roman"/>
+                <w:color w:val="000000" w:themeColor="text1"/>
+                <w:sz w:val="26"/>
+                <w:szCs w:val="26"/>
+              </w:rPr>
+              <w:t>trường</w:t>
+            </w:r>
+            <w:proofErr w:type="spellEnd"/>
           </w:p>
           <w:p>
             <w:pPr>
@@ -7408,15 +8771,177 @@
                 <w:szCs w:val="26"/>
               </w:rPr>
             </w:pPr>
-            <w:r>
-              <w:rPr>
-                <w:rFonts w:ascii="Times New Roman" w:hAnsi="Times New Roman" w:cs="Times New Roman"/>
-                <w:color w:val="000000" w:themeColor="text1"/>
-                <w:sz w:val="26"/>
-                <w:szCs w:val="26"/>
-              </w:rPr>
-              <w:t>Làm load test, stress test để đảm bảo độ tải của hệ thống</w:t>
-            </w:r>
+            <w:proofErr w:type="spellStart"/>
+            <w:r>
+              <w:rPr>
+                <w:rFonts w:ascii="Times New Roman" w:hAnsi="Times New Roman" w:cs="Times New Roman"/>
+                <w:color w:val="000000" w:themeColor="text1"/>
+                <w:sz w:val="26"/>
+                <w:szCs w:val="26"/>
+              </w:rPr>
+              <w:t>Làm</w:t>
+            </w:r>
+            <w:proofErr w:type="spellEnd"/>
+            <w:r>
+              <w:rPr>
+                <w:rFonts w:ascii="Times New Roman" w:hAnsi="Times New Roman" w:cs="Times New Roman"/>
+                <w:color w:val="000000" w:themeColor="text1"/>
+                <w:sz w:val="26"/>
+                <w:szCs w:val="26"/>
+              </w:rPr>
+              <w:t xml:space="preserve"> load test, stress test </w:t>
+            </w:r>
+            <w:proofErr w:type="spellStart"/>
+            <w:r>
+              <w:rPr>
+                <w:rFonts w:ascii="Times New Roman" w:hAnsi="Times New Roman" w:cs="Times New Roman"/>
+                <w:color w:val="000000" w:themeColor="text1"/>
+                <w:sz w:val="26"/>
+                <w:szCs w:val="26"/>
+              </w:rPr>
+              <w:t>để</w:t>
+            </w:r>
+            <w:proofErr w:type="spellEnd"/>
+            <w:r>
+              <w:rPr>
+                <w:rFonts w:ascii="Times New Roman" w:hAnsi="Times New Roman" w:cs="Times New Roman"/>
+                <w:color w:val="000000" w:themeColor="text1"/>
+                <w:sz w:val="26"/>
+                <w:szCs w:val="26"/>
+              </w:rPr>
+              <w:t xml:space="preserve"> </w:t>
+            </w:r>
+            <w:proofErr w:type="spellStart"/>
+            <w:r>
+              <w:rPr>
+                <w:rFonts w:ascii="Times New Roman" w:hAnsi="Times New Roman" w:cs="Times New Roman"/>
+                <w:color w:val="000000" w:themeColor="text1"/>
+                <w:sz w:val="26"/>
+                <w:szCs w:val="26"/>
+              </w:rPr>
+              <w:t>đảm</w:t>
+            </w:r>
+            <w:proofErr w:type="spellEnd"/>
+            <w:r>
+              <w:rPr>
+                <w:rFonts w:ascii="Times New Roman" w:hAnsi="Times New Roman" w:cs="Times New Roman"/>
+                <w:color w:val="000000" w:themeColor="text1"/>
+                <w:sz w:val="26"/>
+                <w:szCs w:val="26"/>
+              </w:rPr>
+              <w:t xml:space="preserve"> </w:t>
+            </w:r>
+            <w:proofErr w:type="spellStart"/>
+            <w:r>
+              <w:rPr>
+                <w:rFonts w:ascii="Times New Roman" w:hAnsi="Times New Roman" w:cs="Times New Roman"/>
+                <w:color w:val="000000" w:themeColor="text1"/>
+                <w:sz w:val="26"/>
+                <w:szCs w:val="26"/>
+              </w:rPr>
+              <w:t>bảo</w:t>
+            </w:r>
+            <w:proofErr w:type="spellEnd"/>
+            <w:r>
+              <w:rPr>
+                <w:rFonts w:ascii="Times New Roman" w:hAnsi="Times New Roman" w:cs="Times New Roman"/>
+                <w:color w:val="000000" w:themeColor="text1"/>
+                <w:sz w:val="26"/>
+                <w:szCs w:val="26"/>
+              </w:rPr>
+              <w:t xml:space="preserve"> </w:t>
+            </w:r>
+            <w:proofErr w:type="spellStart"/>
+            <w:r>
+              <w:rPr>
+                <w:rFonts w:ascii="Times New Roman" w:hAnsi="Times New Roman" w:cs="Times New Roman"/>
+                <w:color w:val="000000" w:themeColor="text1"/>
+                <w:sz w:val="26"/>
+                <w:szCs w:val="26"/>
+              </w:rPr>
+              <w:t>độ</w:t>
+            </w:r>
+            <w:proofErr w:type="spellEnd"/>
+            <w:r>
+              <w:rPr>
+                <w:rFonts w:ascii="Times New Roman" w:hAnsi="Times New Roman" w:cs="Times New Roman"/>
+                <w:color w:val="000000" w:themeColor="text1"/>
+                <w:sz w:val="26"/>
+                <w:szCs w:val="26"/>
+              </w:rPr>
+              <w:t xml:space="preserve"> </w:t>
+            </w:r>
+            <w:proofErr w:type="spellStart"/>
+            <w:r>
+              <w:rPr>
+                <w:rFonts w:ascii="Times New Roman" w:hAnsi="Times New Roman" w:cs="Times New Roman"/>
+                <w:color w:val="000000" w:themeColor="text1"/>
+                <w:sz w:val="26"/>
+                <w:szCs w:val="26"/>
+              </w:rPr>
+              <w:t>tải</w:t>
+            </w:r>
+            <w:proofErr w:type="spellEnd"/>
+            <w:r>
+              <w:rPr>
+                <w:rFonts w:ascii="Times New Roman" w:hAnsi="Times New Roman" w:cs="Times New Roman"/>
+                <w:color w:val="000000" w:themeColor="text1"/>
+                <w:sz w:val="26"/>
+                <w:szCs w:val="26"/>
+              </w:rPr>
+              <w:t xml:space="preserve"> </w:t>
+            </w:r>
+            <w:proofErr w:type="spellStart"/>
+            <w:r>
+              <w:rPr>
+                <w:rFonts w:ascii="Times New Roman" w:hAnsi="Times New Roman" w:cs="Times New Roman"/>
+                <w:color w:val="000000" w:themeColor="text1"/>
+                <w:sz w:val="26"/>
+                <w:szCs w:val="26"/>
+              </w:rPr>
+              <w:t>của</w:t>
+            </w:r>
+            <w:proofErr w:type="spellEnd"/>
+            <w:r>
+              <w:rPr>
+                <w:rFonts w:ascii="Times New Roman" w:hAnsi="Times New Roman" w:cs="Times New Roman"/>
+                <w:color w:val="000000" w:themeColor="text1"/>
+                <w:sz w:val="26"/>
+                <w:szCs w:val="26"/>
+              </w:rPr>
+              <w:t xml:space="preserve"> </w:t>
+            </w:r>
+            <w:proofErr w:type="spellStart"/>
+            <w:r>
+              <w:rPr>
+                <w:rFonts w:ascii="Times New Roman" w:hAnsi="Times New Roman" w:cs="Times New Roman"/>
+                <w:color w:val="000000" w:themeColor="text1"/>
+                <w:sz w:val="26"/>
+                <w:szCs w:val="26"/>
+              </w:rPr>
+              <w:t>hệ</w:t>
+            </w:r>
+            <w:proofErr w:type="spellEnd"/>
+            <w:r>
+              <w:rPr>
+                <w:rFonts w:ascii="Times New Roman" w:hAnsi="Times New Roman" w:cs="Times New Roman"/>
+                <w:color w:val="000000" w:themeColor="text1"/>
+                <w:sz w:val="26"/>
+                <w:szCs w:val="26"/>
+              </w:rPr>
+              <w:t xml:space="preserve"> </w:t>
+            </w:r>
+            <w:proofErr w:type="spellStart"/>
+            <w:r>
+              <w:rPr>
+                <w:rFonts w:ascii="Times New Roman" w:hAnsi="Times New Roman" w:cs="Times New Roman"/>
+                <w:color w:val="000000" w:themeColor="text1"/>
+                <w:sz w:val="26"/>
+                <w:szCs w:val="26"/>
+              </w:rPr>
+              <w:t>thống</w:t>
+            </w:r>
+            <w:proofErr w:type="spellEnd"/>
           </w:p>
         </w:tc>
       </w:tr>
@@ -7628,7 +9153,25 @@
                 <w:sz w:val="26"/>
                 <w:szCs w:val="26"/>
               </w:rPr>
-              <w:t>may be has potential issue</w:t>
+              <w:t xml:space="preserve">may be </w:t>
+            </w:r>
+            <w:proofErr w:type="gramStart"/>
+            <w:r>
+              <w:rPr>
+                <w:color w:val="000000" w:themeColor="text1"/>
+                <w:sz w:val="26"/>
+                <w:szCs w:val="26"/>
+              </w:rPr>
+              <w:t>has</w:t>
+            </w:r>
+            <w:proofErr w:type="gramEnd"/>
+            <w:r>
+              <w:rPr>
+                <w:color w:val="000000" w:themeColor="text1"/>
+                <w:sz w:val="26"/>
+                <w:szCs w:val="26"/>
+              </w:rPr>
+              <w:t xml:space="preserve"> potential issue</w:t>
             </w:r>
           </w:p>
         </w:tc>
@@ -8354,8 +9897,9 @@
           <w:sz w:val="26"/>
           <w:szCs w:val="26"/>
         </w:rPr>
-        <w:t xml:space="preserve"> (total bugs found by client / total bugs) </w:t>
-      </w:r>
+        <w:t xml:space="preserve"> (total bugs found by client / total bugs</w:t>
+      </w:r>
+      <w:proofErr w:type="gramStart"/>
       <w:r>
         <w:rPr>
           <w:rFonts w:ascii="Times New Roman" w:hAnsi="Times New Roman" w:cs="Times New Roman"/>
@@ -8363,8 +9907,238 @@
           <w:sz w:val="26"/>
           <w:szCs w:val="26"/>
         </w:rPr>
-        <w:t>: lọt lỗi sang khách hàng: khách hàng tìm được 5 bugs / 100 bugs team dự án tìm</w:t>
-      </w:r>
+        <w:t xml:space="preserve">) </w:t>
+      </w:r>
+      <w:r>
+        <w:rPr>
+          <w:rFonts w:ascii="Times New Roman" w:hAnsi="Times New Roman" w:cs="Times New Roman"/>
+          <w:color w:val="000000" w:themeColor="text1"/>
+          <w:sz w:val="26"/>
+          <w:szCs w:val="26"/>
+        </w:rPr>
+        <w:t>:</w:t>
+      </w:r>
+      <w:proofErr w:type="gramEnd"/>
+      <w:r>
+        <w:rPr>
+          <w:rFonts w:ascii="Times New Roman" w:hAnsi="Times New Roman" w:cs="Times New Roman"/>
+          <w:color w:val="000000" w:themeColor="text1"/>
+          <w:sz w:val="26"/>
+          <w:szCs w:val="26"/>
+        </w:rPr>
+        <w:t xml:space="preserve"> </w:t>
+      </w:r>
+      <w:proofErr w:type="spellStart"/>
+      <w:r>
+        <w:rPr>
+          <w:rFonts w:ascii="Times New Roman" w:hAnsi="Times New Roman" w:cs="Times New Roman"/>
+          <w:color w:val="000000" w:themeColor="text1"/>
+          <w:sz w:val="26"/>
+          <w:szCs w:val="26"/>
+        </w:rPr>
+        <w:t>lọt</w:t>
+      </w:r>
+      <w:proofErr w:type="spellEnd"/>
+      <w:r>
+        <w:rPr>
+          <w:rFonts w:ascii="Times New Roman" w:hAnsi="Times New Roman" w:cs="Times New Roman"/>
+          <w:color w:val="000000" w:themeColor="text1"/>
+          <w:sz w:val="26"/>
+          <w:szCs w:val="26"/>
+        </w:rPr>
+        <w:t xml:space="preserve"> </w:t>
+      </w:r>
+      <w:proofErr w:type="spellStart"/>
+      <w:r>
+        <w:rPr>
+          <w:rFonts w:ascii="Times New Roman" w:hAnsi="Times New Roman" w:cs="Times New Roman"/>
+          <w:color w:val="000000" w:themeColor="text1"/>
+          <w:sz w:val="26"/>
+          <w:szCs w:val="26"/>
+        </w:rPr>
+        <w:t>lỗi</w:t>
+      </w:r>
+      <w:proofErr w:type="spellEnd"/>
+      <w:r>
+        <w:rPr>
+          <w:rFonts w:ascii="Times New Roman" w:hAnsi="Times New Roman" w:cs="Times New Roman"/>
+          <w:color w:val="000000" w:themeColor="text1"/>
+          <w:sz w:val="26"/>
+          <w:szCs w:val="26"/>
+        </w:rPr>
+        <w:t xml:space="preserve"> sang </w:t>
+      </w:r>
+      <w:proofErr w:type="spellStart"/>
+      <w:r>
+        <w:rPr>
+          <w:rFonts w:ascii="Times New Roman" w:hAnsi="Times New Roman" w:cs="Times New Roman"/>
+          <w:color w:val="000000" w:themeColor="text1"/>
+          <w:sz w:val="26"/>
+          <w:szCs w:val="26"/>
+        </w:rPr>
+        <w:t>khách</w:t>
+      </w:r>
+      <w:proofErr w:type="spellEnd"/>
+      <w:r>
+        <w:rPr>
+          <w:rFonts w:ascii="Times New Roman" w:hAnsi="Times New Roman" w:cs="Times New Roman"/>
+          <w:color w:val="000000" w:themeColor="text1"/>
+          <w:sz w:val="26"/>
+          <w:szCs w:val="26"/>
+        </w:rPr>
+        <w:t xml:space="preserve"> </w:t>
+      </w:r>
+      <w:proofErr w:type="spellStart"/>
+      <w:r>
+        <w:rPr>
+          <w:rFonts w:ascii="Times New Roman" w:hAnsi="Times New Roman" w:cs="Times New Roman"/>
+          <w:color w:val="000000" w:themeColor="text1"/>
+          <w:sz w:val="26"/>
+          <w:szCs w:val="26"/>
+        </w:rPr>
+        <w:t>hàng</w:t>
+      </w:r>
+      <w:proofErr w:type="spellEnd"/>
+      <w:r>
+        <w:rPr>
+          <w:rFonts w:ascii="Times New Roman" w:hAnsi="Times New Roman" w:cs="Times New Roman"/>
+          <w:color w:val="000000" w:themeColor="text1"/>
+          <w:sz w:val="26"/>
+          <w:szCs w:val="26"/>
+        </w:rPr>
+        <w:t xml:space="preserve">: </w:t>
+      </w:r>
+      <w:proofErr w:type="spellStart"/>
+      <w:r>
+        <w:rPr>
+          <w:rFonts w:ascii="Times New Roman" w:hAnsi="Times New Roman" w:cs="Times New Roman"/>
+          <w:color w:val="000000" w:themeColor="text1"/>
+          <w:sz w:val="26"/>
+          <w:szCs w:val="26"/>
+        </w:rPr>
+        <w:t>khách</w:t>
+      </w:r>
+      <w:proofErr w:type="spellEnd"/>
+      <w:r>
+        <w:rPr>
+          <w:rFonts w:ascii="Times New Roman" w:hAnsi="Times New Roman" w:cs="Times New Roman"/>
+          <w:color w:val="000000" w:themeColor="text1"/>
+          <w:sz w:val="26"/>
+          <w:szCs w:val="26"/>
+        </w:rPr>
+        <w:t xml:space="preserve"> </w:t>
+      </w:r>
+      <w:proofErr w:type="spellStart"/>
+      <w:r>
+        <w:rPr>
+          <w:rFonts w:ascii="Times New Roman" w:hAnsi="Times New Roman" w:cs="Times New Roman"/>
+          <w:color w:val="000000" w:themeColor="text1"/>
+          <w:sz w:val="26"/>
+          <w:szCs w:val="26"/>
+        </w:rPr>
+        <w:t>hàng</w:t>
+      </w:r>
+      <w:proofErr w:type="spellEnd"/>
+      <w:r>
+        <w:rPr>
+          <w:rFonts w:ascii="Times New Roman" w:hAnsi="Times New Roman" w:cs="Times New Roman"/>
+          <w:color w:val="000000" w:themeColor="text1"/>
+          <w:sz w:val="26"/>
+          <w:szCs w:val="26"/>
+        </w:rPr>
+        <w:t xml:space="preserve"> </w:t>
+      </w:r>
+      <w:proofErr w:type="spellStart"/>
+      <w:r>
+        <w:rPr>
+          <w:rFonts w:ascii="Times New Roman" w:hAnsi="Times New Roman" w:cs="Times New Roman"/>
+          <w:color w:val="000000" w:themeColor="text1"/>
+          <w:sz w:val="26"/>
+          <w:szCs w:val="26"/>
+        </w:rPr>
+        <w:t>tìm</w:t>
+      </w:r>
+      <w:proofErr w:type="spellEnd"/>
+      <w:r>
+        <w:rPr>
+          <w:rFonts w:ascii="Times New Roman" w:hAnsi="Times New Roman" w:cs="Times New Roman"/>
+          <w:color w:val="000000" w:themeColor="text1"/>
+          <w:sz w:val="26"/>
+          <w:szCs w:val="26"/>
+        </w:rPr>
+        <w:t xml:space="preserve"> </w:t>
+      </w:r>
+      <w:proofErr w:type="spellStart"/>
+      <w:r>
+        <w:rPr>
+          <w:rFonts w:ascii="Times New Roman" w:hAnsi="Times New Roman" w:cs="Times New Roman"/>
+          <w:color w:val="000000" w:themeColor="text1"/>
+          <w:sz w:val="26"/>
+          <w:szCs w:val="26"/>
+        </w:rPr>
+        <w:t>được</w:t>
+      </w:r>
+      <w:proofErr w:type="spellEnd"/>
+      <w:r>
+        <w:rPr>
+          <w:rFonts w:ascii="Times New Roman" w:hAnsi="Times New Roman" w:cs="Times New Roman"/>
+          <w:color w:val="000000" w:themeColor="text1"/>
+          <w:sz w:val="26"/>
+          <w:szCs w:val="26"/>
+        </w:rPr>
+        <w:t xml:space="preserve"> 5 bugs / 100 bugs team </w:t>
+      </w:r>
+      <w:proofErr w:type="spellStart"/>
+      <w:r>
+        <w:rPr>
+          <w:rFonts w:ascii="Times New Roman" w:hAnsi="Times New Roman" w:cs="Times New Roman"/>
+          <w:color w:val="000000" w:themeColor="text1"/>
+          <w:sz w:val="26"/>
+          <w:szCs w:val="26"/>
+        </w:rPr>
+        <w:t>dự</w:t>
+      </w:r>
+      <w:proofErr w:type="spellEnd"/>
+      <w:r>
+        <w:rPr>
+          <w:rFonts w:ascii="Times New Roman" w:hAnsi="Times New Roman" w:cs="Times New Roman"/>
+          <w:color w:val="000000" w:themeColor="text1"/>
+          <w:sz w:val="26"/>
+          <w:szCs w:val="26"/>
+        </w:rPr>
+        <w:t xml:space="preserve"> </w:t>
+      </w:r>
+      <w:proofErr w:type="spellStart"/>
+      <w:r>
+        <w:rPr>
+          <w:rFonts w:ascii="Times New Roman" w:hAnsi="Times New Roman" w:cs="Times New Roman"/>
+          <w:color w:val="000000" w:themeColor="text1"/>
+          <w:sz w:val="26"/>
+          <w:szCs w:val="26"/>
+        </w:rPr>
+        <w:t>án</w:t>
+      </w:r>
+      <w:proofErr w:type="spellEnd"/>
+      <w:r>
+        <w:rPr>
+          <w:rFonts w:ascii="Times New Roman" w:hAnsi="Times New Roman" w:cs="Times New Roman"/>
+          <w:color w:val="000000" w:themeColor="text1"/>
+          <w:sz w:val="26"/>
+          <w:szCs w:val="26"/>
+        </w:rPr>
+        <w:t xml:space="preserve"> </w:t>
+      </w:r>
+      <w:proofErr w:type="spellStart"/>
+      <w:r>
+        <w:rPr>
+          <w:rFonts w:ascii="Times New Roman" w:hAnsi="Times New Roman" w:cs="Times New Roman"/>
+          <w:color w:val="000000" w:themeColor="text1"/>
+          <w:sz w:val="26"/>
+          <w:szCs w:val="26"/>
+        </w:rPr>
+        <w:t>tìm</w:t>
+      </w:r>
+      <w:proofErr w:type="spellEnd"/>
     </w:p>
     <w:p>
       <w:pPr>
@@ -9232,8 +11006,33 @@
                 <w:sz w:val="26"/>
                 <w:szCs w:val="26"/>
               </w:rPr>
-              <w:t>Tran Thi Hoan</w:t>
-            </w:r>
+              <w:t xml:space="preserve">Tran </w:t>
+            </w:r>
+            <w:proofErr w:type="spellStart"/>
+            <w:r>
+              <w:rPr>
+                <w:sz w:val="26"/>
+                <w:szCs w:val="26"/>
+              </w:rPr>
+              <w:t>Thi</w:t>
+            </w:r>
+            <w:proofErr w:type="spellEnd"/>
+            <w:r>
+              <w:rPr>
+                <w:sz w:val="26"/>
+                <w:szCs w:val="26"/>
+              </w:rPr>
+              <w:t xml:space="preserve"> </w:t>
+            </w:r>
+            <w:proofErr w:type="spellStart"/>
+            <w:r>
+              <w:rPr>
+                <w:sz w:val="26"/>
+                <w:szCs w:val="26"/>
+              </w:rPr>
+              <w:t>Hoan</w:t>
+            </w:r>
+            <w:proofErr w:type="spellEnd"/>
           </w:p>
         </w:tc>
         <w:tc>
@@ -9359,7 +11158,23 @@
                 <w:sz w:val="26"/>
                 <w:szCs w:val="26"/>
               </w:rPr>
-              <w:t>Ho Tran Nhat Anh</w:t>
+              <w:t xml:space="preserve">Ho Tran </w:t>
+            </w:r>
+            <w:proofErr w:type="spellStart"/>
+            <w:r>
+              <w:rPr>
+                <w:sz w:val="26"/>
+                <w:szCs w:val="26"/>
+              </w:rPr>
+              <w:t>Nhat</w:t>
+            </w:r>
+            <w:proofErr w:type="spellEnd"/>
+            <w:r>
+              <w:rPr>
+                <w:sz w:val="26"/>
+                <w:szCs w:val="26"/>
+              </w:rPr>
+              <w:t xml:space="preserve"> Anh</w:t>
             </w:r>
           </w:p>
         </w:tc>
@@ -9463,7 +11278,23 @@
                 <w:szCs w:val="26"/>
               </w:rPr>
               <w:lastRenderedPageBreak/>
-              <w:t>Pham Thi Dinh</w:t>
+              <w:t xml:space="preserve">Pham </w:t>
+            </w:r>
+            <w:proofErr w:type="spellStart"/>
+            <w:r>
+              <w:rPr>
+                <w:sz w:val="26"/>
+                <w:szCs w:val="26"/>
+              </w:rPr>
+              <w:t>Thi</w:t>
+            </w:r>
+            <w:proofErr w:type="spellEnd"/>
+            <w:r>
+              <w:rPr>
+                <w:sz w:val="26"/>
+                <w:szCs w:val="26"/>
+              </w:rPr>
+              <w:t xml:space="preserve"> Dinh</w:t>
             </w:r>
           </w:p>
         </w:tc>
@@ -10556,8 +12387,19 @@
                 <w:szCs w:val="26"/>
                 <w:lang w:val="vi-VN"/>
               </w:rPr>
-              <w:t xml:space="preserve"> which is an</w:t>
-            </w:r>
+              <w:t xml:space="preserve"> which is </w:t>
+            </w:r>
+            <w:proofErr w:type="gramStart"/>
+            <w:r>
+              <w:rPr>
+                <w:color w:val="000000" w:themeColor="text1"/>
+                <w:sz w:val="26"/>
+                <w:szCs w:val="26"/>
+                <w:lang w:val="vi-VN"/>
+              </w:rPr>
+              <w:t>an</w:t>
+            </w:r>
+            <w:proofErr w:type="gramEnd"/>
             <w:r>
               <w:rPr>
                 <w:color w:val="000000" w:themeColor="text1"/>
@@ -11111,8 +12953,18 @@
                   <w:sz w:val="26"/>
                   <w:szCs w:val="26"/>
                 </w:rPr>
-                <w:t>.com/display/CDIS/Test+reports</w:t>
+                <w:t>.com/display/CDIS/</w:t>
               </w:r>
+              <w:proofErr w:type="spellStart"/>
+              <w:r>
+                <w:rPr>
+                  <w:rStyle w:val="Hyperlink"/>
+                  <w:sz w:val="26"/>
+                  <w:szCs w:val="26"/>
+                </w:rPr>
+                <w:t>Test+reports</w:t>
+              </w:r>
+              <w:proofErr w:type="spellEnd"/>
             </w:hyperlink>
           </w:p>
         </w:tc>
@@ -11700,6 +13552,7 @@
           <w:szCs w:val="26"/>
         </w:rPr>
       </w:pPr>
+      <w:proofErr w:type="spellStart"/>
       <w:r>
         <w:rPr>
           <w:rFonts w:ascii="Times New Roman" w:hAnsi="Times New Roman" w:cs="Times New Roman"/>
@@ -11709,6 +13562,7 @@
         <w:lastRenderedPageBreak/>
         <w:t>Github</w:t>
       </w:r>
+      <w:proofErr w:type="spellEnd"/>
     </w:p>
     <w:p>
       <w:pPr>
@@ -11843,6 +13697,7 @@
           <w:szCs w:val="26"/>
         </w:rPr>
       </w:pPr>
+      <w:proofErr w:type="spellStart"/>
       <w:r>
         <w:rPr>
           <w:rFonts w:ascii="Times New Roman" w:hAnsi="Times New Roman" w:cs="Times New Roman"/>
@@ -11851,6 +13706,7 @@
         </w:rPr>
         <w:t>Javascript</w:t>
       </w:r>
+      <w:proofErr w:type="spellEnd"/>
     </w:p>
     <w:p>
       <w:pPr>
@@ -12061,7 +13917,7 @@
 </file>
 
 <file path=word/endnotes.xml><?xml version="1.0" encoding="utf-8"?>
-<w:endnotes xmlns:wpc="http://schemas.microsoft.com/office/word/2010/wordprocessingCanvas" xmlns:cx="http://schemas.microsoft.com/office/drawing/2014/chartex" xmlns:cx1="http://schemas.microsoft.com/office/drawing/2015/9/8/chartex" xmlns:cx2="http://schemas.microsoft.com/office/drawing/2015/10/21/chartex" xmlns:cx3="http://schemas.microsoft.com/office/drawing/2016/5/9/chartex" xmlns:cx4="http://schemas.microsoft.com/office/drawing/2016/5/10/chartex" xmlns:cx5="http://schemas.microsoft.com/office/drawing/2016/5/11/chartex" xmlns:cx6="http://schemas.microsoft.com/office/drawing/2016/5/12/chartex" xmlns:cx7="http://schemas.microsoft.com/office/drawing/2016/5/13/chartex" xmlns:cx8="http://schemas.microsoft.com/office/drawing/2016/5/14/chartex" xmlns:mc="http://schemas.openxmlformats.org/markup-compatibility/2006" xmlns:aink="http://schemas.microsoft.com/office/drawing/2016/ink" xmlns:am3d="http://schemas.microsoft.com/office/drawing/2017/model3d" xmlns:o="urn:schemas-microsoft-com:office:office" xmlns:oel="http://schemas.microsoft.com/office/2019/extlst" xmlns:r="http://schemas.openxmlformats.org/officeDocument/2006/relationships" xmlns:m="http://schemas.openxmlformats.org/officeDocument/2006/math" xmlns:v="urn:schemas-microsoft-com:vml" xmlns:wp14="http://schemas.microsoft.com/office/word/2010/wordprocessingDrawing" xmlns:wp="http://schemas.openxmlformats.org/drawingml/2006/wordprocessingDrawing" xmlns:w10="urn:schemas-microsoft-com:office:word" xmlns:w="http://schemas.openxmlformats.org/wordprocessingml/2006/main" xmlns:w14="http://schemas.microsoft.com/office/word/2010/wordml" xmlns:w15="http://schemas.microsoft.com/office/word/2012/wordml" xmlns:w16cex="http://schemas.microsoft.com/office/word/2018/wordml/cex" xmlns:w16cid="http://schemas.microsoft.com/office/word/2016/wordml/cid" xmlns:w16="http://schemas.microsoft.com/office/word/2018/wordml" xmlns:w16du="http://schemas.microsoft.com/office/word/2023/wordml/word16du" xmlns:w16sdtdh="http://schemas.microsoft.com/office/word/2020/wordml/sdtdatahash" xmlns:w16se="http://schemas.microsoft.com/office/word/2015/wordml/symex" xmlns:wpg="http://schemas.microsoft.com/office/word/2010/wordprocessingGroup" xmlns:wpi="http://schemas.microsoft.com/office/word/2010/wordprocessingInk" xmlns:wne="http://schemas.microsoft.com/office/word/2006/wordml" xmlns:wps="http://schemas.microsoft.com/office/word/2010/wordprocessingShape" mc:Ignorable="w14 w15 w16se w16cid w16 w16cex w16sdtdh w16du wp14">
+<w:endnotes xmlns:wpc="http://schemas.microsoft.com/office/word/2010/wordprocessingCanvas" xmlns:cx="http://schemas.microsoft.com/office/drawing/2014/chartex" xmlns:cx1="http://schemas.microsoft.com/office/drawing/2015/9/8/chartex" xmlns:cx2="http://schemas.microsoft.com/office/drawing/2015/10/21/chartex" xmlns:cx3="http://schemas.microsoft.com/office/drawing/2016/5/9/chartex" xmlns:cx4="http://schemas.microsoft.com/office/drawing/2016/5/10/chartex" xmlns:cx5="http://schemas.microsoft.com/office/drawing/2016/5/11/chartex" xmlns:cx6="http://schemas.microsoft.com/office/drawing/2016/5/12/chartex" xmlns:cx7="http://schemas.microsoft.com/office/drawing/2016/5/13/chartex" xmlns:cx8="http://schemas.microsoft.com/office/drawing/2016/5/14/chartex" xmlns:mc="http://schemas.openxmlformats.org/markup-compatibility/2006" xmlns:aink="http://schemas.microsoft.com/office/drawing/2016/ink" xmlns:am3d="http://schemas.microsoft.com/office/drawing/2017/model3d" xmlns:o="urn:schemas-microsoft-com:office:office" xmlns:oel="http://schemas.microsoft.com/office/2019/extlst" xmlns:r="http://schemas.openxmlformats.org/officeDocument/2006/relationships" xmlns:m="http://schemas.openxmlformats.org/officeDocument/2006/math" xmlns:v="urn:schemas-microsoft-com:vml" xmlns:wp14="http://schemas.microsoft.com/office/word/2010/wordprocessingDrawing" xmlns:wp="http://schemas.openxmlformats.org/drawingml/2006/wordprocessingDrawing" xmlns:w10="urn:schemas-microsoft-com:office:word" xmlns:w="http://schemas.openxmlformats.org/wordprocessingml/2006/main" xmlns:w14="http://schemas.microsoft.com/office/word/2010/wordml" xmlns:w15="http://schemas.microsoft.com/office/word/2012/wordml" xmlns:w16cex="http://schemas.microsoft.com/office/word/2018/wordml/cex" xmlns:w16cid="http://schemas.microsoft.com/office/word/2016/wordml/cid" xmlns:w16="http://schemas.microsoft.com/office/word/2018/wordml" xmlns:w16sdtdh="http://schemas.microsoft.com/office/word/2020/wordml/sdtdatahash" xmlns:w16se="http://schemas.microsoft.com/office/word/2015/wordml/symex" xmlns:wpg="http://schemas.microsoft.com/office/word/2010/wordprocessingGroup" xmlns:wpi="http://schemas.microsoft.com/office/word/2010/wordprocessingInk" xmlns:wne="http://schemas.microsoft.com/office/word/2006/wordml" xmlns:wps="http://schemas.microsoft.com/office/word/2010/wordprocessingShape" mc:Ignorable="w14 w15 w16se w16cid w16 w16cex w16sdtdh wp14">
   <w:endnote w:type="separator" w:id="-1">
     <w:p>
       <w:r>
@@ -12080,7 +13936,7 @@
 </file>
 
 <file path=word/footer1.xml><?xml version="1.0" encoding="utf-8"?>
-<w:ftr xmlns:wpc="http://schemas.microsoft.com/office/word/2010/wordprocessingCanvas" xmlns:cx="http://schemas.microsoft.com/office/drawing/2014/chartex" xmlns:cx1="http://schemas.microsoft.com/office/drawing/2015/9/8/chartex" xmlns:cx2="http://schemas.microsoft.com/office/drawing/2015/10/21/chartex" xmlns:cx3="http://schemas.microsoft.com/office/drawing/2016/5/9/chartex" xmlns:cx4="http://schemas.microsoft.com/office/drawing/2016/5/10/chartex" xmlns:cx5="http://schemas.microsoft.com/office/drawing/2016/5/11/chartex" xmlns:cx6="http://schemas.microsoft.com/office/drawing/2016/5/12/chartex" xmlns:cx7="http://schemas.microsoft.com/office/drawing/2016/5/13/chartex" xmlns:cx8="http://schemas.microsoft.com/office/drawing/2016/5/14/chartex" xmlns:mc="http://schemas.openxmlformats.org/markup-compatibility/2006" xmlns:aink="http://schemas.microsoft.com/office/drawing/2016/ink" xmlns:am3d="http://schemas.microsoft.com/office/drawing/2017/model3d" xmlns:o="urn:schemas-microsoft-com:office:office" xmlns:oel="http://schemas.microsoft.com/office/2019/extlst" xmlns:r="http://schemas.openxmlformats.org/officeDocument/2006/relationships" xmlns:m="http://schemas.openxmlformats.org/officeDocument/2006/math" xmlns:v="urn:schemas-microsoft-com:vml" xmlns:wp14="http://schemas.microsoft.com/office/word/2010/wordprocessingDrawing" xmlns:wp="http://schemas.openxmlformats.org/drawingml/2006/wordprocessingDrawing" xmlns:w10="urn:schemas-microsoft-com:office:word" xmlns:w="http://schemas.openxmlformats.org/wordprocessingml/2006/main" xmlns:w14="http://schemas.microsoft.com/office/word/2010/wordml" xmlns:w15="http://schemas.microsoft.com/office/word/2012/wordml" xmlns:w16cex="http://schemas.microsoft.com/office/word/2018/wordml/cex" xmlns:w16cid="http://schemas.microsoft.com/office/word/2016/wordml/cid" xmlns:w16="http://schemas.microsoft.com/office/word/2018/wordml" xmlns:w16du="http://schemas.microsoft.com/office/word/2023/wordml/word16du" xmlns:w16sdtdh="http://schemas.microsoft.com/office/word/2020/wordml/sdtdatahash" xmlns:w16se="http://schemas.microsoft.com/office/word/2015/wordml/symex" xmlns:wpg="http://schemas.microsoft.com/office/word/2010/wordprocessingGroup" xmlns:wpi="http://schemas.microsoft.com/office/word/2010/wordprocessingInk" xmlns:wne="http://schemas.microsoft.com/office/word/2006/wordml" xmlns:wps="http://schemas.microsoft.com/office/word/2010/wordprocessingShape" mc:Ignorable="w14 w15 w16se w16cid w16 w16cex w16sdtdh w16du wp14">
+<w:ftr xmlns:wpc="http://schemas.microsoft.com/office/word/2010/wordprocessingCanvas" xmlns:cx="http://schemas.microsoft.com/office/drawing/2014/chartex" xmlns:cx1="http://schemas.microsoft.com/office/drawing/2015/9/8/chartex" xmlns:cx2="http://schemas.microsoft.com/office/drawing/2015/10/21/chartex" xmlns:cx3="http://schemas.microsoft.com/office/drawing/2016/5/9/chartex" xmlns:cx4="http://schemas.microsoft.com/office/drawing/2016/5/10/chartex" xmlns:cx5="http://schemas.microsoft.com/office/drawing/2016/5/11/chartex" xmlns:cx6="http://schemas.microsoft.com/office/drawing/2016/5/12/chartex" xmlns:cx7="http://schemas.microsoft.com/office/drawing/2016/5/13/chartex" xmlns:cx8="http://schemas.microsoft.com/office/drawing/2016/5/14/chartex" xmlns:mc="http://schemas.openxmlformats.org/markup-compatibility/2006" xmlns:aink="http://schemas.microsoft.com/office/drawing/2016/ink" xmlns:am3d="http://schemas.microsoft.com/office/drawing/2017/model3d" xmlns:o="urn:schemas-microsoft-com:office:office" xmlns:oel="http://schemas.microsoft.com/office/2019/extlst" xmlns:r="http://schemas.openxmlformats.org/officeDocument/2006/relationships" xmlns:m="http://schemas.openxmlformats.org/officeDocument/2006/math" xmlns:v="urn:schemas-microsoft-com:vml" xmlns:wp14="http://schemas.microsoft.com/office/word/2010/wordprocessingDrawing" xmlns:wp="http://schemas.openxmlformats.org/drawingml/2006/wordprocessingDrawing" xmlns:w10="urn:schemas-microsoft-com:office:word" xmlns:w="http://schemas.openxmlformats.org/wordprocessingml/2006/main" xmlns:w14="http://schemas.microsoft.com/office/word/2010/wordml" xmlns:w15="http://schemas.microsoft.com/office/word/2012/wordml" xmlns:w16cex="http://schemas.microsoft.com/office/word/2018/wordml/cex" xmlns:w16cid="http://schemas.microsoft.com/office/word/2016/wordml/cid" xmlns:w16="http://schemas.microsoft.com/office/word/2018/wordml" xmlns:w16sdtdh="http://schemas.microsoft.com/office/word/2020/wordml/sdtdatahash" xmlns:w16se="http://schemas.microsoft.com/office/word/2015/wordml/symex" xmlns:wpg="http://schemas.microsoft.com/office/word/2010/wordprocessingGroup" xmlns:wpi="http://schemas.microsoft.com/office/word/2010/wordprocessingInk" xmlns:wne="http://schemas.microsoft.com/office/word/2006/wordml" xmlns:wps="http://schemas.microsoft.com/office/word/2010/wordprocessingShape" mc:Ignorable="w14 w15 w16se w16cid w16 w16cex w16sdtdh wp14">
   <w:p>
     <w:pPr>
       <w:pStyle w:val="Footer"/>
@@ -12118,7 +13974,7 @@
 </file>
 
 <file path=word/footer2.xml><?xml version="1.0" encoding="utf-8"?>
-<w:ftr xmlns:wpc="http://schemas.microsoft.com/office/word/2010/wordprocessingCanvas" xmlns:cx="http://schemas.microsoft.com/office/drawing/2014/chartex" xmlns:cx1="http://schemas.microsoft.com/office/drawing/2015/9/8/chartex" xmlns:cx2="http://schemas.microsoft.com/office/drawing/2015/10/21/chartex" xmlns:cx3="http://schemas.microsoft.com/office/drawing/2016/5/9/chartex" xmlns:cx4="http://schemas.microsoft.com/office/drawing/2016/5/10/chartex" xmlns:cx5="http://schemas.microsoft.com/office/drawing/2016/5/11/chartex" xmlns:cx6="http://schemas.microsoft.com/office/drawing/2016/5/12/chartex" xmlns:cx7="http://schemas.microsoft.com/office/drawing/2016/5/13/chartex" xmlns:cx8="http://schemas.microsoft.com/office/drawing/2016/5/14/chartex" xmlns:mc="http://schemas.openxmlformats.org/markup-compatibility/2006" xmlns:aink="http://schemas.microsoft.com/office/drawing/2016/ink" xmlns:am3d="http://schemas.microsoft.com/office/drawing/2017/model3d" xmlns:o="urn:schemas-microsoft-com:office:office" xmlns:oel="http://schemas.microsoft.com/office/2019/extlst" xmlns:r="http://schemas.openxmlformats.org/officeDocument/2006/relationships" xmlns:m="http://schemas.openxmlformats.org/officeDocument/2006/math" xmlns:v="urn:schemas-microsoft-com:vml" xmlns:wp14="http://schemas.microsoft.com/office/word/2010/wordprocessingDrawing" xmlns:wp="http://schemas.openxmlformats.org/drawingml/2006/wordprocessingDrawing" xmlns:w10="urn:schemas-microsoft-com:office:word" xmlns:w="http://schemas.openxmlformats.org/wordprocessingml/2006/main" xmlns:w14="http://schemas.microsoft.com/office/word/2010/wordml" xmlns:w15="http://schemas.microsoft.com/office/word/2012/wordml" xmlns:w16cex="http://schemas.microsoft.com/office/word/2018/wordml/cex" xmlns:w16cid="http://schemas.microsoft.com/office/word/2016/wordml/cid" xmlns:w16="http://schemas.microsoft.com/office/word/2018/wordml" xmlns:w16du="http://schemas.microsoft.com/office/word/2023/wordml/word16du" xmlns:w16sdtdh="http://schemas.microsoft.com/office/word/2020/wordml/sdtdatahash" xmlns:w16se="http://schemas.microsoft.com/office/word/2015/wordml/symex" xmlns:wpg="http://schemas.microsoft.com/office/word/2010/wordprocessingGroup" xmlns:wpi="http://schemas.microsoft.com/office/word/2010/wordprocessingInk" xmlns:wne="http://schemas.microsoft.com/office/word/2006/wordml" xmlns:wps="http://schemas.microsoft.com/office/word/2010/wordprocessingShape" mc:Ignorable="w14 w15 w16se w16cid w16 w16cex w16sdtdh w16du wp14">
+<w:ftr xmlns:wpc="http://schemas.microsoft.com/office/word/2010/wordprocessingCanvas" xmlns:cx="http://schemas.microsoft.com/office/drawing/2014/chartex" xmlns:cx1="http://schemas.microsoft.com/office/drawing/2015/9/8/chartex" xmlns:cx2="http://schemas.microsoft.com/office/drawing/2015/10/21/chartex" xmlns:cx3="http://schemas.microsoft.com/office/drawing/2016/5/9/chartex" xmlns:cx4="http://schemas.microsoft.com/office/drawing/2016/5/10/chartex" xmlns:cx5="http://schemas.microsoft.com/office/drawing/2016/5/11/chartex" xmlns:cx6="http://schemas.microsoft.com/office/drawing/2016/5/12/chartex" xmlns:cx7="http://schemas.microsoft.com/office/drawing/2016/5/13/chartex" xmlns:cx8="http://schemas.microsoft.com/office/drawing/2016/5/14/chartex" xmlns:mc="http://schemas.openxmlformats.org/markup-compatibility/2006" xmlns:aink="http://schemas.microsoft.com/office/drawing/2016/ink" xmlns:am3d="http://schemas.microsoft.com/office/drawing/2017/model3d" xmlns:o="urn:schemas-microsoft-com:office:office" xmlns:oel="http://schemas.microsoft.com/office/2019/extlst" xmlns:r="http://schemas.openxmlformats.org/officeDocument/2006/relationships" xmlns:m="http://schemas.openxmlformats.org/officeDocument/2006/math" xmlns:v="urn:schemas-microsoft-com:vml" xmlns:wp14="http://schemas.microsoft.com/office/word/2010/wordprocessingDrawing" xmlns:wp="http://schemas.openxmlformats.org/drawingml/2006/wordprocessingDrawing" xmlns:w10="urn:schemas-microsoft-com:office:word" xmlns:w="http://schemas.openxmlformats.org/wordprocessingml/2006/main" xmlns:w14="http://schemas.microsoft.com/office/word/2010/wordml" xmlns:w15="http://schemas.microsoft.com/office/word/2012/wordml" xmlns:w16cex="http://schemas.microsoft.com/office/word/2018/wordml/cex" xmlns:w16cid="http://schemas.microsoft.com/office/word/2016/wordml/cid" xmlns:w16="http://schemas.microsoft.com/office/word/2018/wordml" xmlns:w16sdtdh="http://schemas.microsoft.com/office/word/2020/wordml/sdtdatahash" xmlns:w16se="http://schemas.microsoft.com/office/word/2015/wordml/symex" xmlns:wpg="http://schemas.microsoft.com/office/word/2010/wordprocessingGroup" xmlns:wpi="http://schemas.microsoft.com/office/word/2010/wordprocessingInk" xmlns:wne="http://schemas.microsoft.com/office/word/2006/wordml" xmlns:wps="http://schemas.microsoft.com/office/word/2010/wordprocessingShape" mc:Ignorable="w14 w15 w16se w16cid w16 w16cex w16sdtdh wp14">
   <w:p>
     <w:pPr>
       <w:pStyle w:val="Footer"/>
@@ -12175,12 +14031,14 @@
       </w:rPr>
       <w:t xml:space="preserve">Copyright </w:t>
     </w:r>
+    <w:proofErr w:type="spellStart"/>
     <w:r>
       <w:rPr>
         <w:rFonts w:ascii="Times New Roman" w:eastAsia="Meiryo UI" w:hAnsi="Times New Roman" w:cs="Times New Roman"/>
       </w:rPr>
       <w:t>CodeStar</w:t>
     </w:r>
+    <w:proofErr w:type="spellEnd"/>
   </w:p>
   <w:p>
     <w:pPr>
@@ -12196,7 +14054,7 @@
 </file>
 
 <file path=word/footnotes.xml><?xml version="1.0" encoding="utf-8"?>
-<w:footnotes xmlns:wpc="http://schemas.microsoft.com/office/word/2010/wordprocessingCanvas" xmlns:cx="http://schemas.microsoft.com/office/drawing/2014/chartex" xmlns:cx1="http://schemas.microsoft.com/office/drawing/2015/9/8/chartex" xmlns:cx2="http://schemas.microsoft.com/office/drawing/2015/10/21/chartex" xmlns:cx3="http://schemas.microsoft.com/office/drawing/2016/5/9/chartex" xmlns:cx4="http://schemas.microsoft.com/office/drawing/2016/5/10/chartex" xmlns:cx5="http://schemas.microsoft.com/office/drawing/2016/5/11/chartex" xmlns:cx6="http://schemas.microsoft.com/office/drawing/2016/5/12/chartex" xmlns:cx7="http://schemas.microsoft.com/office/drawing/2016/5/13/chartex" xmlns:cx8="http://schemas.microsoft.com/office/drawing/2016/5/14/chartex" xmlns:mc="http://schemas.openxmlformats.org/markup-compatibility/2006" xmlns:aink="http://schemas.microsoft.com/office/drawing/2016/ink" xmlns:am3d="http://schemas.microsoft.com/office/drawing/2017/model3d" xmlns:o="urn:schemas-microsoft-com:office:office" xmlns:oel="http://schemas.microsoft.com/office/2019/extlst" xmlns:r="http://schemas.openxmlformats.org/officeDocument/2006/relationships" xmlns:m="http://schemas.openxmlformats.org/officeDocument/2006/math" xmlns:v="urn:schemas-microsoft-com:vml" xmlns:wp14="http://schemas.microsoft.com/office/word/2010/wordprocessingDrawing" xmlns:wp="http://schemas.openxmlformats.org/drawingml/2006/wordprocessingDrawing" xmlns:w10="urn:schemas-microsoft-com:office:word" xmlns:w="http://schemas.openxmlformats.org/wordprocessingml/2006/main" xmlns:w14="http://schemas.microsoft.com/office/word/2010/wordml" xmlns:w15="http://schemas.microsoft.com/office/word/2012/wordml" xmlns:w16cex="http://schemas.microsoft.com/office/word/2018/wordml/cex" xmlns:w16cid="http://schemas.microsoft.com/office/word/2016/wordml/cid" xmlns:w16="http://schemas.microsoft.com/office/word/2018/wordml" xmlns:w16du="http://schemas.microsoft.com/office/word/2023/wordml/word16du" xmlns:w16sdtdh="http://schemas.microsoft.com/office/word/2020/wordml/sdtdatahash" xmlns:w16se="http://schemas.microsoft.com/office/word/2015/wordml/symex" xmlns:wpg="http://schemas.microsoft.com/office/word/2010/wordprocessingGroup" xmlns:wpi="http://schemas.microsoft.com/office/word/2010/wordprocessingInk" xmlns:wne="http://schemas.microsoft.com/office/word/2006/wordml" xmlns:wps="http://schemas.microsoft.com/office/word/2010/wordprocessingShape" mc:Ignorable="w14 w15 w16se w16cid w16 w16cex w16sdtdh w16du wp14">
+<w:footnotes xmlns:wpc="http://schemas.microsoft.com/office/word/2010/wordprocessingCanvas" xmlns:cx="http://schemas.microsoft.com/office/drawing/2014/chartex" xmlns:cx1="http://schemas.microsoft.com/office/drawing/2015/9/8/chartex" xmlns:cx2="http://schemas.microsoft.com/office/drawing/2015/10/21/chartex" xmlns:cx3="http://schemas.microsoft.com/office/drawing/2016/5/9/chartex" xmlns:cx4="http://schemas.microsoft.com/office/drawing/2016/5/10/chartex" xmlns:cx5="http://schemas.microsoft.com/office/drawing/2016/5/11/chartex" xmlns:cx6="http://schemas.microsoft.com/office/drawing/2016/5/12/chartex" xmlns:cx7="http://schemas.microsoft.com/office/drawing/2016/5/13/chartex" xmlns:cx8="http://schemas.microsoft.com/office/drawing/2016/5/14/chartex" xmlns:mc="http://schemas.openxmlformats.org/markup-compatibility/2006" xmlns:aink="http://schemas.microsoft.com/office/drawing/2016/ink" xmlns:am3d="http://schemas.microsoft.com/office/drawing/2017/model3d" xmlns:o="urn:schemas-microsoft-com:office:office" xmlns:oel="http://schemas.microsoft.com/office/2019/extlst" xmlns:r="http://schemas.openxmlformats.org/officeDocument/2006/relationships" xmlns:m="http://schemas.openxmlformats.org/officeDocument/2006/math" xmlns:v="urn:schemas-microsoft-com:vml" xmlns:wp14="http://schemas.microsoft.com/office/word/2010/wordprocessingDrawing" xmlns:wp="http://schemas.openxmlformats.org/drawingml/2006/wordprocessingDrawing" xmlns:w10="urn:schemas-microsoft-com:office:word" xmlns:w="http://schemas.openxmlformats.org/wordprocessingml/2006/main" xmlns:w14="http://schemas.microsoft.com/office/word/2010/wordml" xmlns:w15="http://schemas.microsoft.com/office/word/2012/wordml" xmlns:w16cex="http://schemas.microsoft.com/office/word/2018/wordml/cex" xmlns:w16cid="http://schemas.microsoft.com/office/word/2016/wordml/cid" xmlns:w16="http://schemas.microsoft.com/office/word/2018/wordml" xmlns:w16sdtdh="http://schemas.microsoft.com/office/word/2020/wordml/sdtdatahash" xmlns:w16se="http://schemas.microsoft.com/office/word/2015/wordml/symex" xmlns:wpg="http://schemas.microsoft.com/office/word/2010/wordprocessingGroup" xmlns:wpi="http://schemas.microsoft.com/office/word/2010/wordprocessingInk" xmlns:wne="http://schemas.microsoft.com/office/word/2006/wordml" xmlns:wps="http://schemas.microsoft.com/office/word/2010/wordprocessingShape" mc:Ignorable="w14 w15 w16se w16cid w16 w16cex w16sdtdh wp14">
   <w:footnote w:type="separator" w:id="-1">
     <w:p>
       <w:r>
@@ -12215,7 +14073,7 @@
 </file>
 
 <file path=word/header1.xml><?xml version="1.0" encoding="utf-8"?>
-<w:hdr xmlns:wpc="http://schemas.microsoft.com/office/word/2010/wordprocessingCanvas" xmlns:cx="http://schemas.microsoft.com/office/drawing/2014/chartex" xmlns:cx1="http://schemas.microsoft.com/office/drawing/2015/9/8/chartex" xmlns:cx2="http://schemas.microsoft.com/office/drawing/2015/10/21/chartex" xmlns:cx3="http://schemas.microsoft.com/office/drawing/2016/5/9/chartex" xmlns:cx4="http://schemas.microsoft.com/office/drawing/2016/5/10/chartex" xmlns:cx5="http://schemas.microsoft.com/office/drawing/2016/5/11/chartex" xmlns:cx6="http://schemas.microsoft.com/office/drawing/2016/5/12/chartex" xmlns:cx7="http://schemas.microsoft.com/office/drawing/2016/5/13/chartex" xmlns:cx8="http://schemas.microsoft.com/office/drawing/2016/5/14/chartex" xmlns:mc="http://schemas.openxmlformats.org/markup-compatibility/2006" xmlns:aink="http://schemas.microsoft.com/office/drawing/2016/ink" xmlns:am3d="http://schemas.microsoft.com/office/drawing/2017/model3d" xmlns:o="urn:schemas-microsoft-com:office:office" xmlns:oel="http://schemas.microsoft.com/office/2019/extlst" xmlns:r="http://schemas.openxmlformats.org/officeDocument/2006/relationships" xmlns:m="http://schemas.openxmlformats.org/officeDocument/2006/math" xmlns:v="urn:schemas-microsoft-com:vml" xmlns:wp14="http://schemas.microsoft.com/office/word/2010/wordprocessingDrawing" xmlns:wp="http://schemas.openxmlformats.org/drawingml/2006/wordprocessingDrawing" xmlns:w10="urn:schemas-microsoft-com:office:word" xmlns:w="http://schemas.openxmlformats.org/wordprocessingml/2006/main" xmlns:w14="http://schemas.microsoft.com/office/word/2010/wordml" xmlns:w15="http://schemas.microsoft.com/office/word/2012/wordml" xmlns:w16cex="http://schemas.microsoft.com/office/word/2018/wordml/cex" xmlns:w16cid="http://schemas.microsoft.com/office/word/2016/wordml/cid" xmlns:w16="http://schemas.microsoft.com/office/word/2018/wordml" xmlns:w16du="http://schemas.microsoft.com/office/word/2023/wordml/word16du" xmlns:w16sdtdh="http://schemas.microsoft.com/office/word/2020/wordml/sdtdatahash" xmlns:w16se="http://schemas.microsoft.com/office/word/2015/wordml/symex" xmlns:wpg="http://schemas.microsoft.com/office/word/2010/wordprocessingGroup" xmlns:wpi="http://schemas.microsoft.com/office/word/2010/wordprocessingInk" xmlns:wne="http://schemas.microsoft.com/office/word/2006/wordml" xmlns:wps="http://schemas.microsoft.com/office/word/2010/wordprocessingShape" mc:Ignorable="w14 w15 w16se w16cid w16 w16cex w16sdtdh w16du wp14">
+<w:hdr xmlns:wpc="http://schemas.microsoft.com/office/word/2010/wordprocessingCanvas" xmlns:cx="http://schemas.microsoft.com/office/drawing/2014/chartex" xmlns:cx1="http://schemas.microsoft.com/office/drawing/2015/9/8/chartex" xmlns:cx2="http://schemas.microsoft.com/office/drawing/2015/10/21/chartex" xmlns:cx3="http://schemas.microsoft.com/office/drawing/2016/5/9/chartex" xmlns:cx4="http://schemas.microsoft.com/office/drawing/2016/5/10/chartex" xmlns:cx5="http://schemas.microsoft.com/office/drawing/2016/5/11/chartex" xmlns:cx6="http://schemas.microsoft.com/office/drawing/2016/5/12/chartex" xmlns:cx7="http://schemas.microsoft.com/office/drawing/2016/5/13/chartex" xmlns:cx8="http://schemas.microsoft.com/office/drawing/2016/5/14/chartex" xmlns:mc="http://schemas.openxmlformats.org/markup-compatibility/2006" xmlns:aink="http://schemas.microsoft.com/office/drawing/2016/ink" xmlns:am3d="http://schemas.microsoft.com/office/drawing/2017/model3d" xmlns:o="urn:schemas-microsoft-com:office:office" xmlns:oel="http://schemas.microsoft.com/office/2019/extlst" xmlns:r="http://schemas.openxmlformats.org/officeDocument/2006/relationships" xmlns:m="http://schemas.openxmlformats.org/officeDocument/2006/math" xmlns:v="urn:schemas-microsoft-com:vml" xmlns:wp14="http://schemas.microsoft.com/office/word/2010/wordprocessingDrawing" xmlns:wp="http://schemas.openxmlformats.org/drawingml/2006/wordprocessingDrawing" xmlns:w10="urn:schemas-microsoft-com:office:word" xmlns:w="http://schemas.openxmlformats.org/wordprocessingml/2006/main" xmlns:w14="http://schemas.microsoft.com/office/word/2010/wordml" xmlns:w15="http://schemas.microsoft.com/office/word/2012/wordml" xmlns:w16cex="http://schemas.microsoft.com/office/word/2018/wordml/cex" xmlns:w16cid="http://schemas.microsoft.com/office/word/2016/wordml/cid" xmlns:w16="http://schemas.microsoft.com/office/word/2018/wordml" xmlns:w16sdtdh="http://schemas.microsoft.com/office/word/2020/wordml/sdtdatahash" xmlns:w16se="http://schemas.microsoft.com/office/word/2015/wordml/symex" xmlns:wpg="http://schemas.microsoft.com/office/word/2010/wordprocessingGroup" xmlns:wpi="http://schemas.microsoft.com/office/word/2010/wordprocessingInk" xmlns:wne="http://schemas.microsoft.com/office/word/2006/wordml" xmlns:wps="http://schemas.microsoft.com/office/word/2010/wordprocessingShape" mc:Ignorable="w14 w15 w16se w16cid w16 w16cex w16sdtdh wp14">
   <w:p>
     <w:pPr>
       <w:pStyle w:val="Header"/>
@@ -12279,7 +14137,7 @@
 </file>
 
 <file path=word/numbering.xml><?xml version="1.0" encoding="utf-8"?>
-<w:numbering xmlns:wpc="http://schemas.microsoft.com/office/word/2010/wordprocessingCanvas" xmlns:cx="http://schemas.microsoft.com/office/drawing/2014/chartex" xmlns:cx1="http://schemas.microsoft.com/office/drawing/2015/9/8/chartex" xmlns:cx2="http://schemas.microsoft.com/office/drawing/2015/10/21/chartex" xmlns:cx3="http://schemas.microsoft.com/office/drawing/2016/5/9/chartex" xmlns:cx4="http://schemas.microsoft.com/office/drawing/2016/5/10/chartex" xmlns:cx5="http://schemas.microsoft.com/office/drawing/2016/5/11/chartex" xmlns:cx6="http://schemas.microsoft.com/office/drawing/2016/5/12/chartex" xmlns:cx7="http://schemas.microsoft.com/office/drawing/2016/5/13/chartex" xmlns:cx8="http://schemas.microsoft.com/office/drawing/2016/5/14/chartex" xmlns:mc="http://schemas.openxmlformats.org/markup-compatibility/2006" xmlns:aink="http://schemas.microsoft.com/office/drawing/2016/ink" xmlns:am3d="http://schemas.microsoft.com/office/drawing/2017/model3d" xmlns:o="urn:schemas-microsoft-com:office:office" xmlns:oel="http://schemas.microsoft.com/office/2019/extlst" xmlns:r="http://schemas.openxmlformats.org/officeDocument/2006/relationships" xmlns:m="http://schemas.openxmlformats.org/officeDocument/2006/math" xmlns:v="urn:schemas-microsoft-com:vml" xmlns:wp14="http://schemas.microsoft.com/office/word/2010/wordprocessingDrawing" xmlns:wp="http://schemas.openxmlformats.org/drawingml/2006/wordprocessingDrawing" xmlns:w10="urn:schemas-microsoft-com:office:word" xmlns:w="http://schemas.openxmlformats.org/wordprocessingml/2006/main" xmlns:w14="http://schemas.microsoft.com/office/word/2010/wordml" xmlns:w15="http://schemas.microsoft.com/office/word/2012/wordml" xmlns:w16cex="http://schemas.microsoft.com/office/word/2018/wordml/cex" xmlns:w16cid="http://schemas.microsoft.com/office/word/2016/wordml/cid" xmlns:w16="http://schemas.microsoft.com/office/word/2018/wordml" xmlns:w16du="http://schemas.microsoft.com/office/word/2023/wordml/word16du" xmlns:w16sdtdh="http://schemas.microsoft.com/office/word/2020/wordml/sdtdatahash" xmlns:w16se="http://schemas.microsoft.com/office/word/2015/wordml/symex" xmlns:wpg="http://schemas.microsoft.com/office/word/2010/wordprocessingGroup" xmlns:wpi="http://schemas.microsoft.com/office/word/2010/wordprocessingInk" xmlns:wne="http://schemas.microsoft.com/office/word/2006/wordml" xmlns:wps="http://schemas.microsoft.com/office/word/2010/wordprocessingShape" mc:Ignorable="w14 w15 w16se w16cid w16 w16cex w16sdtdh w16du wp14">
+<w:numbering xmlns:wpc="http://schemas.microsoft.com/office/word/2010/wordprocessingCanvas" xmlns:cx="http://schemas.microsoft.com/office/drawing/2014/chartex" xmlns:cx1="http://schemas.microsoft.com/office/drawing/2015/9/8/chartex" xmlns:cx2="http://schemas.microsoft.com/office/drawing/2015/10/21/chartex" xmlns:cx3="http://schemas.microsoft.com/office/drawing/2016/5/9/chartex" xmlns:cx4="http://schemas.microsoft.com/office/drawing/2016/5/10/chartex" xmlns:cx5="http://schemas.microsoft.com/office/drawing/2016/5/11/chartex" xmlns:cx6="http://schemas.microsoft.com/office/drawing/2016/5/12/chartex" xmlns:cx7="http://schemas.microsoft.com/office/drawing/2016/5/13/chartex" xmlns:cx8="http://schemas.microsoft.com/office/drawing/2016/5/14/chartex" xmlns:mc="http://schemas.openxmlformats.org/markup-compatibility/2006" xmlns:aink="http://schemas.microsoft.com/office/drawing/2016/ink" xmlns:am3d="http://schemas.microsoft.com/office/drawing/2017/model3d" xmlns:o="urn:schemas-microsoft-com:office:office" xmlns:oel="http://schemas.microsoft.com/office/2019/extlst" xmlns:r="http://schemas.openxmlformats.org/officeDocument/2006/relationships" xmlns:m="http://schemas.openxmlformats.org/officeDocument/2006/math" xmlns:v="urn:schemas-microsoft-com:vml" xmlns:wp14="http://schemas.microsoft.com/office/word/2010/wordprocessingDrawing" xmlns:wp="http://schemas.openxmlformats.org/drawingml/2006/wordprocessingDrawing" xmlns:w10="urn:schemas-microsoft-com:office:word" xmlns:w="http://schemas.openxmlformats.org/wordprocessingml/2006/main" xmlns:w14="http://schemas.microsoft.com/office/word/2010/wordml" xmlns:w15="http://schemas.microsoft.com/office/word/2012/wordml" xmlns:w16cex="http://schemas.microsoft.com/office/word/2018/wordml/cex" xmlns:w16cid="http://schemas.microsoft.com/office/word/2016/wordml/cid" xmlns:w16="http://schemas.microsoft.com/office/word/2018/wordml" xmlns:w16sdtdh="http://schemas.microsoft.com/office/word/2020/wordml/sdtdatahash" xmlns:w16se="http://schemas.microsoft.com/office/word/2015/wordml/symex" xmlns:wpg="http://schemas.microsoft.com/office/word/2010/wordprocessingGroup" xmlns:wpi="http://schemas.microsoft.com/office/word/2010/wordprocessingInk" xmlns:wne="http://schemas.microsoft.com/office/word/2006/wordml" xmlns:wps="http://schemas.microsoft.com/office/word/2010/wordprocessingShape" mc:Ignorable="w14 w15 w16se w16cid w16 w16cex w16sdtdh wp14">
   <w:abstractNum w:abstractNumId="0" w15:restartNumberingAfterBreak="0">
     <w:nsid w:val="059554A2"/>
     <w:multiLevelType w:val="hybridMultilevel"/>
@@ -14059,7 +15917,7 @@
 </file>
 
 <file path=word/styles.xml><?xml version="1.0" encoding="utf-8"?>
-<w:styles xmlns:mc="http://schemas.openxmlformats.org/markup-compatibility/2006" xmlns:r="http://schemas.openxmlformats.org/officeDocument/2006/relationships" xmlns:w="http://schemas.openxmlformats.org/wordprocessingml/2006/main" xmlns:w14="http://schemas.microsoft.com/office/word/2010/wordml" xmlns:w15="http://schemas.microsoft.com/office/word/2012/wordml" xmlns:w16cex="http://schemas.microsoft.com/office/word/2018/wordml/cex" xmlns:w16cid="http://schemas.microsoft.com/office/word/2016/wordml/cid" xmlns:w16="http://schemas.microsoft.com/office/word/2018/wordml" xmlns:w16du="http://schemas.microsoft.com/office/word/2023/wordml/word16du" xmlns:w16sdtdh="http://schemas.microsoft.com/office/word/2020/wordml/sdtdatahash" xmlns:w16se="http://schemas.microsoft.com/office/word/2015/wordml/symex" mc:Ignorable="w14 w15 w16se w16cid w16 w16cex w16sdtdh w16du">
+<w:styles xmlns:mc="http://schemas.openxmlformats.org/markup-compatibility/2006" xmlns:r="http://schemas.openxmlformats.org/officeDocument/2006/relationships" xmlns:w="http://schemas.openxmlformats.org/wordprocessingml/2006/main" xmlns:w14="http://schemas.microsoft.com/office/word/2010/wordml" xmlns:w15="http://schemas.microsoft.com/office/word/2012/wordml" xmlns:w16cex="http://schemas.microsoft.com/office/word/2018/wordml/cex" xmlns:w16cid="http://schemas.microsoft.com/office/word/2016/wordml/cid" xmlns:w16="http://schemas.microsoft.com/office/word/2018/wordml" xmlns:w16sdtdh="http://schemas.microsoft.com/office/word/2020/wordml/sdtdatahash" xmlns:w16se="http://schemas.microsoft.com/office/word/2015/wordml/symex" mc:Ignorable="w14 w15 w16se w16cid w16 w16cex w16sdtdh">
   <w:docDefaults>
     <w:rPrDefault>
       <w:rPr>

</xml_diff>